<commit_message>
language check, add additional *-tasks
</commit_message>
<xml_diff>
--- a/Doku/Docu.docx
+++ b/Doku/Docu.docx
@@ -4,7 +4,7 @@
   <w:body>
     <w:p>
       <w:pPr>
-        <w:pStyle w:val="Title"/>
+        <w:pStyle w:val="Titel"/>
       </w:pPr>
       <w:r>
         <w:rPr>
@@ -85,7 +85,7 @@
     </w:p>
     <w:p>
       <w:pPr>
-        <w:pStyle w:val="Title"/>
+        <w:pStyle w:val="Titel"/>
       </w:pPr>
       <w:r>
         <w:rPr>
@@ -151,7 +151,7 @@
     </w:p>
     <w:p>
       <w:pPr>
-        <w:pStyle w:val="Title"/>
+        <w:pStyle w:val="Titel"/>
       </w:pPr>
       <w:r>
         <w:tab/>
@@ -226,7 +226,7 @@
     </w:p>
     <w:p>
       <w:pPr>
-        <w:pStyle w:val="Title"/>
+        <w:pStyle w:val="Titel"/>
         <w:ind w:left="1415" w:firstLine="708"/>
         <w:rPr>
           <w:b/>
@@ -237,7 +237,7 @@
     </w:p>
     <w:p>
       <w:pPr>
-        <w:pStyle w:val="Title"/>
+        <w:pStyle w:val="Titel"/>
         <w:ind w:left="1415" w:firstLine="708"/>
         <w:rPr>
           <w:b/>
@@ -248,7 +248,7 @@
     </w:p>
     <w:p>
       <w:pPr>
-        <w:pStyle w:val="Title"/>
+        <w:pStyle w:val="Titel"/>
         <w:ind w:left="1415" w:firstLine="708"/>
         <w:rPr>
           <w:b/>
@@ -578,12 +578,18 @@
         <w:rPr>
           <w:sz w:val="32"/>
         </w:rPr>
-        <w:t>19</w:t>
+        <w:t>1</w:t>
       </w:r>
       <w:r>
         <w:rPr>
           <w:sz w:val="32"/>
         </w:rPr>
+        <w:t>2</w:t>
+      </w:r>
+      <w:r>
+        <w:rPr>
+          <w:sz w:val="32"/>
+        </w:rPr>
         <w:t>.04.202</w:t>
       </w:r>
       <w:r>
@@ -595,7 +601,7 @@
     </w:p>
     <w:p>
       <w:pPr>
-        <w:pStyle w:val="Heading1"/>
+        <w:pStyle w:val="berschrift1"/>
         <w:spacing w:line="360" w:lineRule="auto"/>
         <w:rPr>
           <w:lang w:val="en-US"/>
@@ -639,7 +645,13 @@
         <w:t>-</w:t>
       </w:r>
       <w:r>
-        <w:t xml:space="preserve">Klasse erstellt. Diese Beinhaltet den Zustand ihrer Lichter, sowie ihre Position und die Entfernung zum Auto. Über </w:t>
+        <w:t xml:space="preserve">Klasse erstellt. Diese </w:t>
+      </w:r>
+      <w:r>
+        <w:t xml:space="preserve">beinhaltet </w:t>
+      </w:r>
+      <w:r>
+        <w:t xml:space="preserve">den Zustand ihrer Lichter, sowie ihre Position und die Entfernung zum Auto. Über </w:t>
       </w:r>
       <w:r>
         <w:t xml:space="preserve">die </w:t>
@@ -652,10 +664,7 @@
         <w:t>deltaT</w:t>
       </w:r>
       <w:r>
-        <w:t>-</w:t>
-      </w:r>
-      <w:r>
-        <w:t>Message</w:t>
+        <w:t>-Message</w:t>
       </w:r>
       <w:r>
         <w:t>, wird ein</w:t>
@@ -664,7 +673,13 @@
         <w:t xml:space="preserve">e </w:t>
       </w:r>
       <w:r>
-        <w:t>interne Sekundenanzeige aktualisiert über welche mithilfe von einer Statemachine</w:t>
+        <w:t>interne Sekundenanzeige aktualisiert</w:t>
+      </w:r>
+      <w:r>
+        <w:t>,</w:t>
+      </w:r>
+      <w:r>
+        <w:t xml:space="preserve"> über welche mithilfe einer Statemachine</w:t>
       </w:r>
       <w:r>
         <w:t xml:space="preserve"> (siehe </w:t>
@@ -694,13 +709,7 @@
         <w:t>)</w:t>
       </w:r>
       <w:r>
-        <w:t xml:space="preserve"> die Ampelphasen ermittelt werden</w:t>
-      </w:r>
-      <w:r>
-        <w:t xml:space="preserve"> und</w:t>
-      </w:r>
-      <w:r>
-        <w:t>.</w:t>
+        <w:t xml:space="preserve"> die Ampelphasen ermittelt werden.</w:t>
       </w:r>
     </w:p>
     <w:p>
@@ -763,20 +772,33 @@
     </w:p>
     <w:p>
       <w:pPr>
-        <w:pStyle w:val="Caption"/>
+        <w:pStyle w:val="Beschriftung"/>
       </w:pPr>
       <w:bookmarkStart w:id="0" w:name="_Ref100059321"/>
       <w:r>
         <w:t xml:space="preserve">Abbildung </w:t>
       </w:r>
-      <w:fldSimple w:instr=" SEQ Abbildung \* ARABIC ">
-        <w:r>
-          <w:rPr>
-            <w:noProof/>
-          </w:rPr>
-          <w:t>1</w:t>
-        </w:r>
-      </w:fldSimple>
+      <w:r>
+        <w:fldChar w:fldCharType="begin"/>
+      </w:r>
+      <w:r>
+        <w:instrText xml:space="preserve"> SEQ Abbildung \* ARABIC </w:instrText>
+      </w:r>
+      <w:r>
+        <w:fldChar w:fldCharType="separate"/>
+      </w:r>
+      <w:r>
+        <w:rPr>
+          <w:noProof/>
+        </w:rPr>
+        <w:t>1</w:t>
+      </w:r>
+      <w:r>
+        <w:rPr>
+          <w:noProof/>
+        </w:rPr>
+        <w:fldChar w:fldCharType="end"/>
+      </w:r>
       <w:bookmarkEnd w:id="0"/>
       <w:r>
         <w:t>: Light Statemachine</w:t>
@@ -794,7 +816,13 @@
         <w:t>TrafficLightController</w:t>
       </w:r>
       <w:r>
-        <w:t xml:space="preserve"> hält 3 Instanzen der </w:t>
+        <w:t xml:space="preserve"> hält </w:t>
+      </w:r>
+      <w:r>
+        <w:t>drei</w:t>
+      </w:r>
+      <w:r>
+        <w:t xml:space="preserve"> Instanzen der </w:t>
       </w:r>
       <w:r>
         <w:rPr>
@@ -807,22 +835,34 @@
         <w:t xml:space="preserve">-Klasse, initialisiert diese mit ihrer entsprechenden Position </w:t>
       </w:r>
       <w:r>
-        <w:t>(300.0 [m], 5</w:t>
-      </w:r>
-      <w:r>
-        <w:t>00.0 [m]</w:t>
-      </w:r>
-      <w:r>
-        <w:t>, 9</w:t>
-      </w:r>
-      <w:r>
-        <w:t>00.0 [m]</w:t>
-      </w:r>
-      <w:r>
-        <w:t xml:space="preserve">) </w:t>
-      </w:r>
-      <w:r>
-        <w:t>und updated ihre Licht-Zustände</w:t>
+        <w:t>(300.0</w:t>
+      </w:r>
+      <w:r>
+        <w:t xml:space="preserve"> </w:t>
+      </w:r>
+      <w:r>
+        <w:t>[m], 500.0</w:t>
+      </w:r>
+      <w:r>
+        <w:t xml:space="preserve"> </w:t>
+      </w:r>
+      <w:r>
+        <w:t>[m], 900.0</w:t>
+      </w:r>
+      <w:r>
+        <w:t xml:space="preserve"> </w:t>
+      </w:r>
+      <w:r>
+        <w:t xml:space="preserve">[m]) </w:t>
+      </w:r>
+      <w:r>
+        <w:t>und update</w:t>
+      </w:r>
+      <w:r>
+        <w:t>t</w:t>
+      </w:r>
+      <w:r>
+        <w:t xml:space="preserve"> ihre Licht-Zustände</w:t>
       </w:r>
       <w:r>
         <w:t xml:space="preserve"> sowie die Position des Autos auf der Runde</w:t>
@@ -837,7 +877,13 @@
         <w:t>Position</w:t>
       </w:r>
       <w:r>
-        <w:t xml:space="preserve"> des Autos geupdated wird, wird die neue </w:t>
+        <w:t xml:space="preserve"> des Autos geupdate</w:t>
+      </w:r>
+      <w:r>
+        <w:t>t</w:t>
+      </w:r>
+      <w:r>
+        <w:t xml:space="preserve"> wird, wird die neue </w:t>
       </w:r>
       <w:r>
         <w:rPr>
@@ -867,7 +913,7 @@
         <w:t xml:space="preserve">proximity </w:t>
       </w:r>
       <w:r>
-        <w:t xml:space="preserve">zwischen 0 m – 100 m liegt, ist </w:t>
+        <w:t xml:space="preserve">zwischen 0m – 100m liegt, ist </w:t>
       </w:r>
       <w:r>
         <w:rPr>
@@ -877,12 +923,24 @@
         <w:t xml:space="preserve">isVisible </w:t>
       </w:r>
       <w:r>
-        <w:t>true, andernfalls false.</w:t>
-      </w:r>
-    </w:p>
-    <w:p>
-      <w:r>
-        <w:t>Ist eine der Ampeln sichtbar (Im Modell sowie in der Welt immer nur eine Ampel realisistisch)</w:t>
+        <w:t xml:space="preserve">true, </w:t>
+      </w:r>
+      <w:r>
+        <w:t>sonst</w:t>
+      </w:r>
+      <w:r>
+        <w:t xml:space="preserve"> false.</w:t>
+      </w:r>
+    </w:p>
+    <w:p>
+      <w:r>
+        <w:t xml:space="preserve">Ist eine der Ampeln sichtbar (Im Modell sowie in der Welt immer nur eine Ampel </w:t>
+      </w:r>
+      <w:r>
+        <w:t>realistisch</w:t>
+      </w:r>
+      <w:r>
+        <w:t>)</w:t>
       </w:r>
       <w:r>
         <w:t xml:space="preserve"> ist es dem </w:t>
@@ -895,7 +953,13 @@
         <w:t xml:space="preserve">driver </w:t>
       </w:r>
       <w:r>
-        <w:t xml:space="preserve">möglich auf die </w:t>
+        <w:t>möglich</w:t>
+      </w:r>
+      <w:r>
+        <w:t>,</w:t>
+      </w:r>
+      <w:r>
+        <w:t xml:space="preserve"> auf die </w:t>
       </w:r>
       <w:r>
         <w:rPr>
@@ -910,7 +974,7 @@
     </w:p>
     <w:p>
       <w:pPr>
-        <w:pStyle w:val="Heading1"/>
+        <w:pStyle w:val="berschrift1"/>
         <w:spacing w:line="360" w:lineRule="auto"/>
         <w:rPr>
           <w:lang w:val="en-US"/>
@@ -948,7 +1012,13 @@
         <w:t xml:space="preserve">Das Auto startet </w:t>
       </w:r>
       <w:r>
-        <w:t>bei Sekunde 0 bei 0 Meter</w:t>
+        <w:t xml:space="preserve">bei Sekunde 0 bei </w:t>
+      </w:r>
+      <w:r>
+        <w:t xml:space="preserve">Distanz </w:t>
+      </w:r>
+      <w:r>
+        <w:t>0 Meter</w:t>
       </w:r>
       <w:r>
         <w:t xml:space="preserve">. Mittels des </w:t>
@@ -968,17 +1038,23 @@
         <w:t>rivers</w:t>
       </w:r>
       <w:r>
-        <w:t xml:space="preserve"> wird verhindert, das über eine rote Ampel gefahren wird.</w:t>
-      </w:r>
-    </w:p>
-    <w:p>
-      <w:r>
-        <w:t>Ist das Auto über die 1000 m Marke gefahren, wird es auf 0 m zurückgesetzt.</w:t>
-      </w:r>
-    </w:p>
-    <w:p>
-      <w:pPr>
-        <w:pStyle w:val="Heading1"/>
+        <w:t xml:space="preserve"> wird verhindert, da</w:t>
+      </w:r>
+      <w:r>
+        <w:t>s</w:t>
+      </w:r>
+      <w:r>
+        <w:t>s über eine rote Ampel gefahren wird.</w:t>
+      </w:r>
+    </w:p>
+    <w:p>
+      <w:r>
+        <w:t>Ist das Auto über die 1000m Marke gefahren, wird es auf 0m zurückgesetzt.</w:t>
+      </w:r>
+    </w:p>
+    <w:p>
+      <w:pPr>
+        <w:pStyle w:val="berschrift1"/>
         <w:spacing w:line="360" w:lineRule="auto"/>
         <w:rPr>
           <w:lang w:val="en-US"/>
@@ -1036,7 +1112,13 @@
         <w:t>yellowRedState</w:t>
       </w:r>
       <w:r>
-        <w:t xml:space="preserve">) fährt wird ein </w:t>
+        <w:t>) fährt</w:t>
+      </w:r>
+      <w:r>
+        <w:t>,</w:t>
+      </w:r>
+      <w:r>
+        <w:t xml:space="preserve"> wird ein </w:t>
       </w:r>
       <w:r>
         <w:t xml:space="preserve">Boolean impulsartig gesetzt (Im </w:t>
@@ -1045,7 +1127,22 @@
         <w:t>Experiment Environment</w:t>
       </w:r>
       <w:r>
-        <w:t xml:space="preserve"> als LED dargestellt). Als „drüberfahren“ gilt dabei eine Entfernung vom Auto zur nächsten Ampel von [-2.0[m], 0.0[m]].</w:t>
+        <w:t xml:space="preserve"> als LED dargestellt). Als „drüberfahren“ gilt dabei eine Entfernung vom Auto zur nächsten Ampel </w:t>
+      </w:r>
+      <w:r>
+        <w:t xml:space="preserve">innerhalb des </w:t>
+      </w:r>
+      <w:r>
+        <w:t>Intervall</w:t>
+      </w:r>
+      <w:r>
+        <w:t>s</w:t>
+      </w:r>
+      <w:r>
+        <w:t xml:space="preserve"> </w:t>
+      </w:r>
+      <w:r>
+        <w:t>von [-2.0[m], 0.0[m]].</w:t>
       </w:r>
     </w:p>
     <w:p>
@@ -1058,7 +1155,7 @@
     </w:p>
     <w:p>
       <w:pPr>
-        <w:pStyle w:val="Heading1"/>
+        <w:pStyle w:val="berschrift1"/>
         <w:spacing w:line="360" w:lineRule="auto"/>
         <w:rPr>
           <w:lang w:val="en-US"/>
@@ -1110,13 +1207,7 @@
         <w:t xml:space="preserve">driver </w:t>
       </w:r>
       <w:r>
-        <w:t xml:space="preserve">beschleunigt </w:t>
-      </w:r>
-      <w:r>
-        <w:t xml:space="preserve">das Auto </w:t>
-      </w:r>
-      <w:r>
-        <w:t>mittels ACC auf 50 km/h</w:t>
+        <w:t>beschleunigt das Auto mittels ACC auf 50km/h</w:t>
       </w:r>
       <w:r>
         <w:t xml:space="preserve">. Die Bremskraft liegt dabei bei 70, damit liegt die Verzögerung laut </w:t>
@@ -1129,15 +1220,55 @@
         <w:t>BrakeMomentum</w:t>
       </w:r>
       <w:r>
-        <w:t xml:space="preserve"> bei genau -2.5 [a]. und noch innerhalb der Anforderung.</w:t>
-      </w:r>
-    </w:p>
-    <w:p>
-      <w:r>
-        <w:t xml:space="preserve">Um Bei einer nicht grünen Ampel passend zu bremsen, muss zunächst unterschieden werden, ab wann man </w:t>
-      </w:r>
-      <w:r>
-        <w:t>Bremsen muss,</w:t>
+        <w:rPr>
+          <w:i/>
+          <w:iCs/>
+        </w:rPr>
+        <w:t>-</w:t>
+      </w:r>
+      <w:r>
+        <w:rPr>
+          <w:iCs/>
+        </w:rPr>
+        <w:t>Kennlinie</w:t>
+      </w:r>
+      <w:r>
+        <w:t xml:space="preserve"> bei genau -2.5 [a] und </w:t>
+      </w:r>
+      <w:r>
+        <w:t xml:space="preserve">damit </w:t>
+      </w:r>
+      <w:r>
+        <w:t xml:space="preserve">noch innerhalb der </w:t>
+      </w:r>
+      <w:r>
+        <w:t xml:space="preserve">gegebenen </w:t>
+      </w:r>
+      <w:r>
+        <w:t>Anforderung</w:t>
+      </w:r>
+      <w:r>
+        <w:t xml:space="preserve"> R5</w:t>
+      </w:r>
+      <w:r>
+        <w:t>.</w:t>
+      </w:r>
+    </w:p>
+    <w:p>
+      <w:r>
+        <w:t xml:space="preserve">Um </w:t>
+      </w:r>
+      <w:r>
+        <w:t>b</w:t>
+      </w:r>
+      <w:r>
+        <w:t xml:space="preserve">ei einer nicht grünen Ampel passend zu bremsen, muss zunächst unterschieden werden, ab wann man </w:t>
+      </w:r>
+      <w:r>
+        <w:t>b</w:t>
+      </w:r>
+      <w:r>
+        <w:t>remsen muss,</w:t>
       </w:r>
       <w:r>
         <w:t xml:space="preserve"> beziehungsweise, bis wann man noch drüberfahren </w:t>
@@ -1154,7 +1285,7 @@
         <w:t>obere</w:t>
       </w:r>
       <w:r>
-        <w:t xml:space="preserve"> Abschätzung wurde der Grenzfall von -2.5 </w:t>
+        <w:t xml:space="preserve"> Abschätzung wurde der Grenzfall von -2.5</w:t>
       </w:r>
       <m:oMath>
         <m:f>
@@ -1204,21 +1335,61 @@
         </m:f>
       </m:oMath>
       <w:r>
-        <w:t xml:space="preserve"> Beschleunigung betrachtet. Bei einer Geschwindigkeit von 50 km/h ergab sich dabei ein Bremsweg von 38.59</w:t>
+        <w:t xml:space="preserve"> Beschleunigung betrachtet. Bei einer Geschwindigkeit von 50km/h ergab sich dabei ein Bremsweg von</w:t>
       </w:r>
       <w:r>
         <w:t xml:space="preserve"> </w:t>
       </w:r>
       <w:r>
-        <w:t>m</w:t>
+        <w:t>38</w:t>
+      </w:r>
+      <w:r>
+        <w:t>,</w:t>
+      </w:r>
+      <w:r>
+        <w:t>59m</w:t>
       </w:r>
       <w:r>
         <w:t>.</w:t>
       </w:r>
-    </w:p>
-    <w:p>
-      <w:r>
-        <w:t>Als untere Abschätzung wurde die Geschwindigkeit von 50 km/h und die Dauer der Gelbphase betrachtet. Dabei gab sich innerhalb der 3 Sekunden von Grün bevor Rot eine Strecke von 41.67 m.</w:t>
+      <w:r>
+        <w:t xml:space="preserve"> </w:t>
+      </w:r>
+      <w:r>
+        <w:t>Als untere Abschätzung wurde die Geschwindigkeit von 50km/h und die Dauer der Gelbphase betrachtet. Dabei gab sich innerhalb der 3 Sekunden von Grün bevor Rot eine Strecke von 41</w:t>
+      </w:r>
+      <w:r>
+        <w:t>,</w:t>
+      </w:r>
+      <w:r>
+        <w:t>67m.</w:t>
+      </w:r>
+      <w:r>
+        <w:t xml:space="preserve"> (siehe </w:t>
+      </w:r>
+      <w:r>
+        <w:fldChar w:fldCharType="begin"/>
+      </w:r>
+      <w:r>
+        <w:instrText xml:space="preserve"> REF _Ref100071964 \h </w:instrText>
+      </w:r>
+      <w:r>
+        <w:fldChar w:fldCharType="separate"/>
+      </w:r>
+      <w:r>
+        <w:t xml:space="preserve">Abbildung </w:t>
+      </w:r>
+      <w:r>
+        <w:rPr>
+          <w:noProof/>
+        </w:rPr>
+        <w:t>6</w:t>
+      </w:r>
+      <w:r>
+        <w:fldChar w:fldCharType="end"/>
+      </w:r>
+      <w:r>
+        <w:t>)</w:t>
       </w:r>
     </w:p>
     <w:p>
@@ -1251,10 +1422,31 @@
         </m:r>
       </m:oMath>
       <w:r>
-        <w:t xml:space="preserve"> 40 m eine vollständige Verzögerung bis zum Stillstand durchführen sollte</w:t>
-      </w:r>
-      <w:r>
-        <w:t xml:space="preserve">. Bei dieser Distanz und Geschwindigkeit lässt sich das, wie man Anhand der Berechnung sieht, </w:t>
+        <w:t xml:space="preserve"> 40m eine vollständige Verzögerung bis zum Stillstand durchführen </w:t>
+      </w:r>
+      <w:r>
+        <w:t xml:space="preserve">kann und </w:t>
+      </w:r>
+      <w:r>
+        <w:t xml:space="preserve">diese auch durchführen </w:t>
+      </w:r>
+      <w:r>
+        <w:t>sollte</w:t>
+      </w:r>
+      <w:r>
+        <w:t>. Bei dieser Distanz und Geschwindigkeit lässt sich d</w:t>
+      </w:r>
+      <w:r>
+        <w:t>ies</w:t>
+      </w:r>
+      <w:r>
+        <w:t xml:space="preserve">, wie man </w:t>
+      </w:r>
+      <w:r>
+        <w:t>a</w:t>
+      </w:r>
+      <w:r>
+        <w:t xml:space="preserve">nhand der Berechnung sieht, </w:t>
       </w:r>
       <w:r>
         <w:t>mit einer Beschleunigung von</w:t>
@@ -1274,7 +1466,7 @@
         <w:t xml:space="preserve"> </w:t>
       </w:r>
       <w:r>
-        <w:t xml:space="preserve">-2.5 </w:t>
+        <w:t>-2.5</w:t>
       </w:r>
       <m:oMath>
         <m:f>
@@ -1341,13 +1533,28 @@
         <w:rPr>
           <w:rFonts w:eastAsiaTheme="minorEastAsia"/>
         </w:rPr>
-        <w:t xml:space="preserve">Im Gegenschluss dazu sollte man bei einer Distanz &lt; 40 m </w:t>
+        <w:t xml:space="preserve">Im </w:t>
+      </w:r>
+      <w:r>
+        <w:rPr>
+          <w:rFonts w:eastAsiaTheme="minorEastAsia"/>
+        </w:rPr>
+        <w:t>Gegensatz</w:t>
+      </w:r>
+      <w:r>
+        <w:rPr>
+          <w:rFonts w:eastAsiaTheme="minorEastAsia"/>
+        </w:rPr>
+        <w:t xml:space="preserve"> dazu sollte man bei einer Distanz &lt; 40m </w:t>
       </w:r>
       <w:r>
         <w:t>beim Ampelphasenwechsel von Grün auf Gelb</w:t>
       </w:r>
       <w:r>
-        <w:t xml:space="preserve"> weiterhin mit 50 km/h fahren</w:t>
+        <w:t>,</w:t>
+      </w:r>
+      <w:r>
+        <w:t xml:space="preserve"> weiterhin mit 50km/h fahren</w:t>
       </w:r>
       <w:r>
         <w:t xml:space="preserve"> und somit vor der Rotphase hinter der Ampel sein</w:t>
@@ -1358,7 +1565,13 @@
     </w:p>
     <w:p>
       <w:r>
-        <w:t xml:space="preserve">Aus diesen Erkenntnissen wurde daraufhin eine Entscheidungsmatrix </w:t>
+        <w:t xml:space="preserve">Aus diesen Erkenntnissen wurde </w:t>
+      </w:r>
+      <w:r>
+        <w:t>anschließend</w:t>
+      </w:r>
+      <w:r>
+        <w:t xml:space="preserve"> eine Entscheidungsmatrix </w:t>
       </w:r>
       <w:r>
         <w:t xml:space="preserve">(siehe </w:t>
@@ -1391,7 +1604,19 @@
         <w:t>erstellt.</w:t>
       </w:r>
       <w:r>
-        <w:t xml:space="preserve"> Die Matrix unterteilt sich in die Unterschiedlichen Ampelzustände sowie die</w:t>
+        <w:t xml:space="preserve"> Die Matrix unterteilt sich in die </w:t>
+      </w:r>
+      <w:r>
+        <w:t>u</w:t>
+      </w:r>
+      <w:r>
+        <w:t>nterschiedlichen Ampelzustände</w:t>
+      </w:r>
+      <w:r>
+        <w:t>,</w:t>
+      </w:r>
+      <w:r>
+        <w:t xml:space="preserve"> sowie die</w:t>
       </w:r>
       <w:r>
         <w:t xml:space="preserve"> unterschiedlichen, ausschlaggebenden Abstände des Autos zur nächsten Ampel.</w:t>
@@ -1427,29 +1652,42 @@
             <v:path o:extrusionok="f" gradientshapeok="t" o:connecttype="rect"/>
             <o:lock v:ext="edit" aspectratio="t"/>
           </v:shapetype>
-          <v:shape id="_x0000_i1097" type="#_x0000_t75" style="width:449.95pt;height:95.5pt" o:ole="">
+          <v:shape id="_x0000_i1030" type="#_x0000_t75" style="width:449.95pt;height:95.5pt" o:ole="">
             <v:imagedata r:id="rId10" o:title=""/>
           </v:shape>
-          <o:OLEObject Type="Embed" ProgID="Excel.Sheet.12" ShapeID="_x0000_i1097" DrawAspect="Content" ObjectID="_1710682309" r:id="rId11"/>
+          <o:OLEObject Type="Embed" ProgID="Excel.Sheet.12" ShapeID="_x0000_i1030" DrawAspect="Content" ObjectID="_1710688256" r:id="rId11"/>
         </w:object>
       </w:r>
     </w:p>
     <w:p>
       <w:pPr>
-        <w:pStyle w:val="Caption"/>
+        <w:pStyle w:val="Beschriftung"/>
       </w:pPr>
       <w:bookmarkStart w:id="5" w:name="_Ref100061988"/>
       <w:r>
         <w:t xml:space="preserve">Tabelle </w:t>
       </w:r>
-      <w:fldSimple w:instr=" SEQ Tabelle \* ARABIC ">
-        <w:r>
-          <w:rPr>
-            <w:noProof/>
-          </w:rPr>
-          <w:t>1</w:t>
-        </w:r>
-      </w:fldSimple>
+      <w:r>
+        <w:fldChar w:fldCharType="begin"/>
+      </w:r>
+      <w:r>
+        <w:instrText xml:space="preserve"> SEQ Tabelle \* ARABIC </w:instrText>
+      </w:r>
+      <w:r>
+        <w:fldChar w:fldCharType="separate"/>
+      </w:r>
+      <w:r>
+        <w:rPr>
+          <w:noProof/>
+        </w:rPr>
+        <w:t>1</w:t>
+      </w:r>
+      <w:r>
+        <w:rPr>
+          <w:noProof/>
+        </w:rPr>
+        <w:fldChar w:fldCharType="end"/>
+      </w:r>
       <w:bookmarkEnd w:id="5"/>
       <w:r>
         <w:t>: Entscheidungsmatrix Driver</w:t>
@@ -1457,16 +1695,40 @@
     </w:p>
     <w:p>
       <w:r>
-        <w:t xml:space="preserve">Aus der Entscheidungsmatrix lassen sich 2 Zustände (50km/h, Break until Green) ablesen. </w:t>
-      </w:r>
-      <w:r>
-        <w:t>Für den Fall, dass die Ampel mehr als 100</w:t>
+        <w:t>Aus der Entscheidungsmatrix lassen sich 2 Zustände (</w:t>
+      </w:r>
+      <w:r>
+        <w:t>„</w:t>
+      </w:r>
+      <w:r>
+        <w:t>50km/h</w:t>
+      </w:r>
+      <w:r>
+        <w:t>“ und</w:t>
       </w:r>
       <w:r>
         <w:t xml:space="preserve"> </w:t>
       </w:r>
       <w:r>
-        <w:t xml:space="preserve">m (für das Auto nicht sichtbar) entfernt ist, fährt der </w:t>
+        <w:t>„</w:t>
+      </w:r>
+      <w:r>
+        <w:t>Break until Green</w:t>
+      </w:r>
+      <w:r>
+        <w:t>“</w:t>
+      </w:r>
+      <w:r>
+        <w:t xml:space="preserve">) ablesen. </w:t>
+      </w:r>
+      <w:r>
+        <w:t>Für den Fall, dass die Ampel mehr als 100m (</w:t>
+      </w:r>
+      <w:r>
+        <w:t xml:space="preserve">also </w:t>
+      </w:r>
+      <w:r>
+        <w:t xml:space="preserve">für das Auto nicht sichtbar) entfernt ist, fährt der </w:t>
       </w:r>
       <w:r>
         <w:rPr>
@@ -1476,7 +1738,37 @@
         <w:t>driver</w:t>
       </w:r>
       <w:r>
-        <w:t xml:space="preserve"> mittels ACC 50 km/h. Sobald sich eine Ampel im sichtbaren Bereich befindet, kann unterschieden werden, ob die Ampel Grün oder nicht Grün ist. Im Grünen Zustand fährt der </w:t>
+        <w:t xml:space="preserve"> mittels ACC </w:t>
+      </w:r>
+      <w:r>
+        <w:t xml:space="preserve">konstant </w:t>
+      </w:r>
+      <w:r>
+        <w:t>50km/h. Sobald sich eine Ampel im sichtbaren Bereich befindet, kann unterschieden werden, ob die</w:t>
+      </w:r>
+      <w:r>
+        <w:t>se</w:t>
+      </w:r>
+      <w:r>
+        <w:t xml:space="preserve"> Ampel </w:t>
+      </w:r>
+      <w:r>
+        <w:t>g</w:t>
+      </w:r>
+      <w:r>
+        <w:t xml:space="preserve">rün oder nicht </w:t>
+      </w:r>
+      <w:r>
+        <w:t>g</w:t>
+      </w:r>
+      <w:r>
+        <w:t xml:space="preserve">rün ist. Im </w:t>
+      </w:r>
+      <w:r>
+        <w:t>g</w:t>
+      </w:r>
+      <w:r>
+        <w:t xml:space="preserve">rünen Zustand fährt der </w:t>
       </w:r>
       <w:r>
         <w:rPr>
@@ -1497,25 +1789,13 @@
         <w:t xml:space="preserve"> sich</w:t>
       </w:r>
       <w:r>
-        <w:t xml:space="preserve"> die Ampel im Bereich von 40</w:t>
-      </w:r>
-      <w:r>
-        <w:t xml:space="preserve"> </w:t>
-      </w:r>
-      <w:r>
-        <w:t xml:space="preserve">m </w:t>
+        <w:t xml:space="preserve"> die Ampel im Bereich von 40m </w:t>
       </w:r>
       <w:r>
         <w:t>bis</w:t>
       </w:r>
       <w:r>
-        <w:t xml:space="preserve"> 100</w:t>
-      </w:r>
-      <w:r>
-        <w:t xml:space="preserve"> </w:t>
-      </w:r>
-      <w:r>
-        <w:t xml:space="preserve">m befindet, sollte </w:t>
+        <w:t xml:space="preserve"> 100m befindet, soll </w:t>
       </w:r>
       <w:r>
         <w:t xml:space="preserve">der </w:t>
@@ -1552,10 +1832,10 @@
         <w:t>uto 0</w:t>
       </w:r>
       <w:r>
-        <w:t xml:space="preserve"> m bis </w:t>
-      </w:r>
-      <w:r>
-        <w:t>40m entfernt ist, sollte das Auto weiterfahren, da es nicht mehr rechtzeitig angenehm</w:t>
+        <w:t xml:space="preserve">m bis </w:t>
+      </w:r>
+      <w:r>
+        <w:t>40m entfernt ist, soll das Auto weiterfahren, da es nicht mehr rechtzeitig angenehm</w:t>
       </w:r>
       <w:r>
         <w:br/>
@@ -1639,10 +1919,22 @@
         <w:br w:type="page"/>
       </w:r>
     </w:p>
-    <w:p/>
-    <w:p>
-      <w:r>
-        <w:t>Die 2 geklammerten Zustände sind nicht erreichbar, da im Bereich von 40 m bis 100 m, sobald die Ampel nicht mehr Grün ist, abgebremst wird. Dadurch lässt sich die gesamte Entscheidungsmatrix in 2 Zustände (</w:t>
+    <w:p>
+      <w:r>
+        <w:lastRenderedPageBreak/>
+        <w:t xml:space="preserve">Die </w:t>
+      </w:r>
+      <w:r>
+        <w:t>zwei</w:t>
+      </w:r>
+      <w:r>
+        <w:t xml:space="preserve"> geklammerten Zustände sind nicht erreichbar, da im Bereich von 40m bis 100m, sobald die Ampel nicht mehr Grün ist, abgebremst wird. Dadurch lässt sich die gesamte Entscheidungsmatrix in </w:t>
+      </w:r>
+      <w:r>
+        <w:t>zwei</w:t>
+      </w:r>
+      <w:r>
+        <w:t xml:space="preserve"> Zustände (</w:t>
       </w:r>
       <w:r>
         <w:rPr>
@@ -1677,6 +1969,26 @@
         <w:t>█</w:t>
       </w:r>
       <w:r>
+        <w:rPr>
+          <w:rFonts w:ascii="Arial" w:hAnsi="Arial" w:cs="Arial"/>
+          <w:color w:val="B4C6E7" w:themeColor="accent1" w:themeTint="66"/>
+          <w:sz w:val="21"/>
+          <w:szCs w:val="21"/>
+          <w:shd w:val="clear" w:color="auto" w:fill="F9F9F9"/>
+        </w:rPr>
+        <w:t xml:space="preserve"> </w:t>
+      </w:r>
+      <w:r>
+        <w:rPr>
+          <w:rFonts w:ascii="Arial" w:hAnsi="Arial" w:cs="Arial"/>
+          <w:color w:val="000000" w:themeColor="text1"/>
+          <w:sz w:val="21"/>
+          <w:szCs w:val="21"/>
+          <w:shd w:val="clear" w:color="auto" w:fill="F9F9F9"/>
+        </w:rPr>
+        <w:t>in obiger Tabelle</w:t>
+      </w:r>
+      <w:r>
         <w:t xml:space="preserve">) aufteilen, die mittels der </w:t>
       </w:r>
       <w:r>
@@ -1729,7 +2041,13 @@
         <w:fldChar w:fldCharType="end"/>
       </w:r>
       <w:r>
-        <w:t xml:space="preserve"> lässt sich die daraus folgende Statemachine sehen. </w:t>
+        <w:t xml:space="preserve"> lässt sich die daraus folgende Statemachine </w:t>
+      </w:r>
+      <w:r>
+        <w:t>ableiten</w:t>
+      </w:r>
+      <w:r>
+        <w:t xml:space="preserve">. </w:t>
       </w:r>
     </w:p>
     <w:p>
@@ -1789,20 +2107,33 @@
     </w:p>
     <w:p>
       <w:pPr>
-        <w:pStyle w:val="Caption"/>
+        <w:pStyle w:val="Beschriftung"/>
       </w:pPr>
       <w:bookmarkStart w:id="6" w:name="_Ref100063452"/>
       <w:r>
         <w:t xml:space="preserve">Abbildung </w:t>
       </w:r>
-      <w:fldSimple w:instr=" SEQ Abbildung \* ARABIC ">
-        <w:r>
-          <w:rPr>
-            <w:noProof/>
-          </w:rPr>
-          <w:t>2</w:t>
-        </w:r>
-      </w:fldSimple>
+      <w:r>
+        <w:fldChar w:fldCharType="begin"/>
+      </w:r>
+      <w:r>
+        <w:instrText xml:space="preserve"> SEQ Abbildung \* ARABIC </w:instrText>
+      </w:r>
+      <w:r>
+        <w:fldChar w:fldCharType="separate"/>
+      </w:r>
+      <w:r>
+        <w:rPr>
+          <w:noProof/>
+        </w:rPr>
+        <w:t>2</w:t>
+      </w:r>
+      <w:r>
+        <w:rPr>
+          <w:noProof/>
+        </w:rPr>
+        <w:fldChar w:fldCharType="end"/>
+      </w:r>
       <w:bookmarkEnd w:id="6"/>
       <w:r>
         <w:t>: Driving Statemachine</w:t>
@@ -1830,13 +2161,19 @@
         <w:t xml:space="preserve">cruising </w:t>
       </w:r>
       <w:r>
-        <w:t xml:space="preserve">true, so regelt das ACC das Auto auf 50km/h. </w:t>
+        <w:t xml:space="preserve">true, so regelt ACC das Auto auf 50km/h. </w:t>
       </w:r>
       <w:r>
         <w:t xml:space="preserve">Andernfalls wird abgebremst, </w:t>
       </w:r>
       <w:r>
-        <w:t>um vor der Ampel stehen zu bleiben.</w:t>
+        <w:t xml:space="preserve">um vor der Ampel </w:t>
+      </w:r>
+      <w:r>
+        <w:t>stehenzubleiben</w:t>
+      </w:r>
+      <w:r>
+        <w:t>.</w:t>
       </w:r>
     </w:p>
     <w:p>
@@ -1844,7 +2181,16 @@
         <w:t xml:space="preserve">Um </w:t>
       </w:r>
       <w:r>
-        <w:t xml:space="preserve">nicht unnötig weit entfernt, sondern vor der Ampel stehen zu bleiben </w:t>
+        <w:t xml:space="preserve">nicht unnötig weit entfernt, sondern vor der Ampel </w:t>
+      </w:r>
+      <w:r>
+        <w:t>stehenzubleiben</w:t>
+      </w:r>
+      <w:r>
+        <w:t>,</w:t>
+      </w:r>
+      <w:r>
+        <w:t xml:space="preserve"> </w:t>
       </w:r>
       <w:r>
         <w:t>soll</w:t>
@@ -1890,13 +2236,19 @@
         <w:t xml:space="preserve">requiredBrake </w:t>
       </w:r>
       <w:r>
-        <w:t xml:space="preserve">so </w:t>
-      </w:r>
-      <w:r>
-        <w:t>berechnet</w:t>
-      </w:r>
-      <w:r>
-        <w:t xml:space="preserve"> werden, dass das Auto unmittelbar vor der Ampel zum Stehen kommt</w:t>
+        <w:t>passend genauso</w:t>
+      </w:r>
+      <w:r>
+        <w:t xml:space="preserve"> </w:t>
+      </w:r>
+      <w:r>
+        <w:t>berechne</w:t>
+      </w:r>
+      <w:r>
+        <w:t>t werden</w:t>
+      </w:r>
+      <w:r>
+        <w:t>, dass das Auto unmittelbar vor der Ampel zum Stehen kommt</w:t>
       </w:r>
       <w:r>
         <w:t>.</w:t>
@@ -1930,7 +2282,13 @@
         <w:t>die benötigte negative Beschleunigung für die gegebene Geschwindigkeit von 50 km</w:t>
       </w:r>
       <w:r>
-        <w:t xml:space="preserve">/h und dem auszustehenden Bremsweg, welche der </w:t>
+        <w:t xml:space="preserve">/h und dem </w:t>
+      </w:r>
+      <w:r>
+        <w:t>verbleibenden</w:t>
+      </w:r>
+      <w:r>
+        <w:t xml:space="preserve"> Bremsweg, welche der </w:t>
       </w:r>
       <w:r>
         <w:rPr>
@@ -1970,7 +2328,7 @@
               <w:rPr>
                 <w:rFonts w:ascii="Cambria Math" w:hAnsi="Cambria Math"/>
               </w:rPr>
-              <m:t>S</m:t>
+              <m:t>s</m:t>
             </m:r>
           </m:e>
           <m:sub>
@@ -2028,25 +2386,7 @@
               <w:rPr>
                 <w:rFonts w:ascii="Cambria Math" w:hAnsi="Cambria Math"/>
               </w:rPr>
-              <m:t xml:space="preserve">2 </m:t>
-            </m:r>
-            <m:r>
-              <w:rPr>
-                <w:rFonts w:ascii="Cambria Math" w:hAnsi="Cambria Math"/>
-              </w:rPr>
-              <m:t>∙</m:t>
-            </m:r>
-            <m:r>
-              <w:rPr>
-                <w:rFonts w:ascii="Cambria Math" w:hAnsi="Cambria Math"/>
-              </w:rPr>
-              <m:t xml:space="preserve"> </m:t>
-            </m:r>
-            <m:r>
-              <w:rPr>
-                <w:rFonts w:ascii="Cambria Math" w:hAnsi="Cambria Math"/>
-              </w:rPr>
-              <m:t>a</m:t>
+              <m:t>2 ∙ a</m:t>
             </m:r>
           </m:den>
         </m:f>
@@ -2061,7 +2401,7 @@
         <w:rPr>
           <w:rFonts w:eastAsiaTheme="minorEastAsia"/>
         </w:rPr>
-        <w:t xml:space="preserve">negativen </w:t>
+        <w:t xml:space="preserve">negative </w:t>
       </w:r>
       <w:r>
         <w:rPr>
@@ -2081,13 +2421,7 @@
           <w:rPr>
             <w:rFonts w:ascii="Cambria Math" w:hAnsi="Cambria Math"/>
           </w:rPr>
-          <m:t>a</m:t>
-        </m:r>
-        <m:r>
-          <w:rPr>
-            <w:rFonts w:ascii="Cambria Math" w:hAnsi="Cambria Math"/>
-          </w:rPr>
-          <m:t>=</m:t>
+          <m:t>a=</m:t>
         </m:r>
         <m:f>
           <m:fPr>
@@ -2129,25 +2463,7 @@
               <w:rPr>
                 <w:rFonts w:ascii="Cambria Math" w:hAnsi="Cambria Math"/>
               </w:rPr>
-              <m:t>2</m:t>
-            </m:r>
-            <m:r>
-              <w:rPr>
-                <w:rFonts w:ascii="Cambria Math" w:hAnsi="Cambria Math"/>
-              </w:rPr>
-              <m:t xml:space="preserve"> </m:t>
-            </m:r>
-            <m:r>
-              <w:rPr>
-                <w:rFonts w:ascii="Cambria Math" w:hAnsi="Cambria Math"/>
-              </w:rPr>
-              <m:t>∙</m:t>
-            </m:r>
-            <m:r>
-              <w:rPr>
-                <w:rFonts w:ascii="Cambria Math" w:hAnsi="Cambria Math"/>
-              </w:rPr>
-              <m:t xml:space="preserve"> </m:t>
+              <m:t xml:space="preserve">2 ∙ </m:t>
             </m:r>
             <m:sSub>
               <m:sSubPr>
@@ -2163,7 +2479,7 @@
                   <w:rPr>
                     <w:rFonts w:ascii="Cambria Math" w:hAnsi="Cambria Math"/>
                   </w:rPr>
-                  <m:t>S</m:t>
+                  <m:t>s</m:t>
                 </m:r>
               </m:e>
               <m:sub>
@@ -2204,7 +2520,7 @@
         <w:rPr>
           <w:rFonts w:eastAsiaTheme="minorEastAsia"/>
         </w:rPr>
-        <w:t xml:space="preserve">Um die berechnete Beschleunigung in </w:t>
+        <w:t>Um die berechnete Beschleunigung in</w:t>
       </w:r>
       <m:oMath>
         <m:f>
@@ -2312,7 +2628,21 @@
           <w:rFonts w:eastAsiaTheme="minorEastAsia"/>
           <w:lang w:val="en-US"/>
         </w:rPr>
-        <w:t xml:space="preserve">Dafür wurde ein neuer </w:t>
+        <w:t>Dafür wurde ein neuer</w:t>
+      </w:r>
+      <w:r>
+        <w:rPr>
+          <w:rFonts w:eastAsiaTheme="minorEastAsia"/>
+          <w:lang w:val="en-US"/>
+        </w:rPr>
+        <w:t xml:space="preserve"> Datentyp</w:t>
+      </w:r>
+      <w:r>
+        <w:rPr>
+          <w:rFonts w:eastAsiaTheme="minorEastAsia"/>
+          <w:lang w:val="en-US"/>
+        </w:rPr>
+        <w:t xml:space="preserve"> </w:t>
       </w:r>
       <w:hyperlink r:id="rId13" w:anchor="L4" w:history="1">
         <w:r>
@@ -2443,7 +2773,13 @@
         <w:t>power</w:t>
       </w:r>
       <w:r>
-        <w:t xml:space="preserve"> auf 0 und </w:t>
+        <w:t xml:space="preserve"> auf </w:t>
+      </w:r>
+      <w:r>
+        <w:t>Null</w:t>
+      </w:r>
+      <w:r>
+        <w:t xml:space="preserve"> und </w:t>
       </w:r>
       <w:r>
         <w:rPr>
@@ -2492,7 +2828,7 @@
     </w:p>
     <w:p>
       <w:pPr>
-        <w:pStyle w:val="Heading1"/>
+        <w:pStyle w:val="berschrift1"/>
         <w:spacing w:line="360" w:lineRule="auto"/>
         <w:rPr>
           <w:lang w:val="en-US"/>
@@ -2620,25 +2956,70 @@
         <w:rPr>
           <w:lang w:val="en-US"/>
         </w:rPr>
-        <w:t xml:space="preserve"> </w:t>
+        <w:t xml:space="preserve"> (R</w:t>
       </w:r>
       <w:r>
         <w:rPr>
           <w:lang w:val="en-US"/>
         </w:rPr>
-        <w:t>(R</w:t>
+        <w:t>4</w:t>
       </w:r>
       <w:r>
         <w:rPr>
           <w:lang w:val="en-US"/>
         </w:rPr>
-        <w:t>4</w:t>
+        <w:t>)</w:t>
+      </w:r>
+      <w:r>
+        <w:fldChar w:fldCharType="end"/>
       </w:r>
       <w:r>
         <w:rPr>
           <w:lang w:val="en-US"/>
         </w:rPr>
-        <w:t>)</w:t>
+        <w:t xml:space="preserve"> un</w:t>
+      </w:r>
+      <w:r>
+        <w:rPr>
+          <w:lang w:val="en-US"/>
+        </w:rPr>
+        <w:t xml:space="preserve">d </w:t>
+      </w:r>
+      <w:r>
+        <w:fldChar w:fldCharType="begin"/>
+      </w:r>
+      <w:r>
+        <w:rPr>
+          <w:lang w:val="en-US"/>
+        </w:rPr>
+        <w:instrText xml:space="preserve"> REF _Ref100066208 \h </w:instrText>
+      </w:r>
+      <w:r>
+        <w:rPr>
+          <w:lang w:val="en-US"/>
+        </w:rPr>
+        <w:instrText xml:space="preserve"> \* MERGEFORMAT </w:instrText>
+      </w:r>
+      <w:r>
+        <w:fldChar w:fldCharType="separate"/>
+      </w:r>
+      <w:r>
+        <w:rPr>
+          <w:lang w:val="en-US"/>
+        </w:rPr>
+        <w:t>Driver</w:t>
+      </w:r>
+      <w:r>
+        <w:rPr>
+          <w:lang w:val="en-US"/>
+        </w:rPr>
+        <w:t xml:space="preserve"> (R</w:t>
+      </w:r>
+      <w:r>
+        <w:rPr>
+          <w:lang w:val="en-US"/>
+        </w:rPr>
+        <w:t>5, D2)</w:t>
       </w:r>
       <w:r>
         <w:fldChar w:fldCharType="end"/>
@@ -2647,118 +3028,49 @@
         <w:rPr>
           <w:lang w:val="en-US"/>
         </w:rPr>
-        <w:t xml:space="preserve"> un</w:t>
-      </w:r>
-      <w:r>
+        <w:t>.</w:t>
+      </w:r>
+    </w:p>
+    <w:p>
+      <w:pPr>
+        <w:jc w:val="left"/>
         <w:rPr>
           <w:lang w:val="en-US"/>
         </w:rPr>
-        <w:t xml:space="preserve">d </w:t>
-      </w:r>
-      <w:r>
-        <w:fldChar w:fldCharType="begin"/>
-      </w:r>
+      </w:pPr>
       <w:r>
         <w:rPr>
           <w:lang w:val="en-US"/>
         </w:rPr>
-        <w:instrText xml:space="preserve"> REF _Ref100066208 \h </w:instrText>
-      </w:r>
-      <w:r>
+        <w:br w:type="page"/>
+      </w:r>
+    </w:p>
+    <w:p>
+      <w:pPr>
+        <w:pStyle w:val="berschrift1"/>
+        <w:spacing w:line="360" w:lineRule="auto"/>
         <w:rPr>
           <w:lang w:val="en-US"/>
         </w:rPr>
-        <w:instrText xml:space="preserve"> \* MERGEFORMAT </w:instrText>
-      </w:r>
-      <w:r>
-        <w:fldChar w:fldCharType="separate"/>
-      </w:r>
+      </w:pPr>
       <w:r>
         <w:rPr>
           <w:lang w:val="en-US"/>
         </w:rPr>
-        <w:t>Driver</w:t>
+        <w:lastRenderedPageBreak/>
+        <w:t xml:space="preserve">Unit Tests </w:t>
       </w:r>
       <w:r>
         <w:rPr>
           <w:lang w:val="en-US"/>
         </w:rPr>
-        <w:t xml:space="preserve"> (R</w:t>
+        <w:t>(</w:t>
       </w:r>
       <w:r>
         <w:rPr>
           <w:lang w:val="en-US"/>
         </w:rPr>
-        <w:t>5, D2)</w:t>
-      </w:r>
-      <w:r>
-        <w:fldChar w:fldCharType="end"/>
-      </w:r>
-      <w:r>
-        <w:rPr>
-          <w:lang w:val="en-US"/>
-        </w:rPr>
-        <w:t>.</w:t>
-      </w:r>
-    </w:p>
-    <w:p>
-      <w:pPr>
-        <w:jc w:val="left"/>
-        <w:rPr>
-          <w:lang w:val="en-US"/>
-        </w:rPr>
-      </w:pPr>
-      <w:r>
-        <w:rPr>
-          <w:lang w:val="en-US"/>
-        </w:rPr>
-        <w:br w:type="page"/>
-      </w:r>
-    </w:p>
-    <w:p>
-      <w:pPr>
-        <w:pStyle w:val="Heading1"/>
-        <w:spacing w:line="360" w:lineRule="auto"/>
-        <w:rPr>
-          <w:lang w:val="en-US"/>
-        </w:rPr>
-      </w:pPr>
-      <w:r>
-        <w:rPr>
-          <w:lang w:val="en-US"/>
-        </w:rPr>
-        <w:lastRenderedPageBreak/>
-        <w:t>Unit Tests</w:t>
-      </w:r>
-      <w:r>
-        <w:rPr>
-          <w:lang w:val="en-US"/>
-        </w:rPr>
-        <w:t xml:space="preserve"> </w:t>
-      </w:r>
-      <w:r>
-        <w:rPr>
-          <w:lang w:val="en-US"/>
-        </w:rPr>
-        <w:t>(</w:t>
-      </w:r>
-      <w:r>
-        <w:rPr>
-          <w:lang w:val="en-US"/>
-        </w:rPr>
-        <w:t>D</w:t>
-      </w:r>
-      <w:r>
-        <w:rPr>
-          <w:lang w:val="en-US"/>
-        </w:rPr>
-        <w:t>5</w:t>
-      </w:r>
-      <w:r>
-        <w:rPr>
-          <w:lang w:val="en-US"/>
-        </w:rPr>
-        <w:t>)</w:t>
+        <w:t>D5)</w:t>
       </w:r>
     </w:p>
     <w:p>
@@ -2777,7 +3089,19 @@
         <w:rPr>
           <w:rFonts w:eastAsiaTheme="minorEastAsia"/>
         </w:rPr>
-        <w:t xml:space="preserve"> Bis auf 3 Ausnahmen wurde bei den Tests eine Code Coverage von 100% erreicht.</w:t>
+        <w:t xml:space="preserve"> Bis auf 3 Ausnahmen wurde bei den Tests eine Code</w:t>
+      </w:r>
+      <w:r>
+        <w:rPr>
+          <w:rFonts w:eastAsiaTheme="minorEastAsia"/>
+        </w:rPr>
+        <w:t>abdeckung</w:t>
+      </w:r>
+      <w:r>
+        <w:rPr>
+          <w:rFonts w:eastAsiaTheme="minorEastAsia"/>
+        </w:rPr>
+        <w:t xml:space="preserve"> von 100% erreicht.</w:t>
       </w:r>
       <w:r>
         <w:rPr>
@@ -2835,7 +3159,7 @@
                         <w:txbxContent>
                           <w:p>
                             <w:pPr>
-                              <w:pStyle w:val="Caption"/>
+                              <w:pStyle w:val="Beschriftung"/>
                               <w:rPr>
                                 <w:b/>
                                 <w:bCs/>
@@ -2845,14 +3169,30 @@
                             <w:r>
                               <w:t xml:space="preserve">Abbildung </w:t>
                             </w:r>
-                            <w:fldSimple w:instr=" SEQ Abbildung \* ARABIC ">
-                              <w:r>
-                                <w:rPr>
-                                  <w:noProof/>
-                                </w:rPr>
-                                <w:t>3</w:t>
-                              </w:r>
-                            </w:fldSimple>
+                            <w:r>
+                              <w:fldChar w:fldCharType="begin"/>
+                            </w:r>
+                            <w:r>
+                              <w:instrText xml:space="preserve"> SEQ Abbildung </w:instrText>
+                            </w:r>
+                            <w:r>
+                              <w:instrText xml:space="preserve">\* ARABIC </w:instrText>
+                            </w:r>
+                            <w:r>
+                              <w:fldChar w:fldCharType="separate"/>
+                            </w:r>
+                            <w:r>
+                              <w:rPr>
+                                <w:noProof/>
+                              </w:rPr>
+                              <w:t>3</w:t>
+                            </w:r>
+                            <w:r>
+                              <w:rPr>
+                                <w:noProof/>
+                              </w:rPr>
+                              <w:fldChar w:fldCharType="end"/>
+                            </w:r>
                             <w:r>
                               <w:t>: Code Coverage fachliche Klassen</w:t>
                             </w:r>
@@ -2882,7 +3222,7 @@
                   <w:txbxContent>
                     <w:p>
                       <w:pPr>
-                        <w:pStyle w:val="Caption"/>
+                        <w:pStyle w:val="Beschriftung"/>
                         <w:rPr>
                           <w:b/>
                           <w:bCs/>
@@ -2892,14 +3232,30 @@
                       <w:r>
                         <w:t xml:space="preserve">Abbildung </w:t>
                       </w:r>
-                      <w:fldSimple w:instr=" SEQ Abbildung \* ARABIC ">
-                        <w:r>
-                          <w:rPr>
-                            <w:noProof/>
-                          </w:rPr>
-                          <w:t>3</w:t>
-                        </w:r>
-                      </w:fldSimple>
+                      <w:r>
+                        <w:fldChar w:fldCharType="begin"/>
+                      </w:r>
+                      <w:r>
+                        <w:instrText xml:space="preserve"> SEQ Abbildung </w:instrText>
+                      </w:r>
+                      <w:r>
+                        <w:instrText xml:space="preserve">\* ARABIC </w:instrText>
+                      </w:r>
+                      <w:r>
+                        <w:fldChar w:fldCharType="separate"/>
+                      </w:r>
+                      <w:r>
+                        <w:rPr>
+                          <w:noProof/>
+                        </w:rPr>
+                        <w:t>3</w:t>
+                      </w:r>
+                      <w:r>
+                        <w:rPr>
+                          <w:noProof/>
+                        </w:rPr>
+                        <w:fldChar w:fldCharType="end"/>
+                      </w:r>
                       <w:r>
                         <w:t>: Code Coverage fachliche Klassen</w:t>
                       </w:r>
@@ -3024,7 +3380,7 @@
                         <w:txbxContent>
                           <w:p>
                             <w:pPr>
-                              <w:pStyle w:val="Caption"/>
+                              <w:pStyle w:val="Beschriftung"/>
                               <w:rPr>
                                 <w:b/>
                                 <w:bCs/>
@@ -3034,14 +3390,27 @@
                             <w:r>
                               <w:t xml:space="preserve">Abbildung </w:t>
                             </w:r>
-                            <w:fldSimple w:instr=" SEQ Abbildung \* ARABIC ">
-                              <w:r>
-                                <w:rPr>
-                                  <w:noProof/>
-                                </w:rPr>
-                                <w:t>4</w:t>
-                              </w:r>
-                            </w:fldSimple>
+                            <w:r>
+                              <w:fldChar w:fldCharType="begin"/>
+                            </w:r>
+                            <w:r>
+                              <w:instrText xml:space="preserve"> SEQ Abbildung \* ARABIC </w:instrText>
+                            </w:r>
+                            <w:r>
+                              <w:fldChar w:fldCharType="separate"/>
+                            </w:r>
+                            <w:r>
+                              <w:rPr>
+                                <w:noProof/>
+                              </w:rPr>
+                              <w:t>4</w:t>
+                            </w:r>
+                            <w:r>
+                              <w:rPr>
+                                <w:noProof/>
+                              </w:rPr>
+                              <w:fldChar w:fldCharType="end"/>
+                            </w:r>
                             <w:r>
                               <w:t>: Übersicht UnitTests</w:t>
                             </w:r>
@@ -3067,7 +3436,7 @@
                   <w:txbxContent>
                     <w:p>
                       <w:pPr>
-                        <w:pStyle w:val="Caption"/>
+                        <w:pStyle w:val="Beschriftung"/>
                         <w:rPr>
                           <w:b/>
                           <w:bCs/>
@@ -3077,14 +3446,27 @@
                       <w:r>
                         <w:t xml:space="preserve">Abbildung </w:t>
                       </w:r>
-                      <w:fldSimple w:instr=" SEQ Abbildung \* ARABIC ">
-                        <w:r>
-                          <w:rPr>
-                            <w:noProof/>
-                          </w:rPr>
-                          <w:t>4</w:t>
-                        </w:r>
-                      </w:fldSimple>
+                      <w:r>
+                        <w:fldChar w:fldCharType="begin"/>
+                      </w:r>
+                      <w:r>
+                        <w:instrText xml:space="preserve"> SEQ Abbildung \* ARABIC </w:instrText>
+                      </w:r>
+                      <w:r>
+                        <w:fldChar w:fldCharType="separate"/>
+                      </w:r>
+                      <w:r>
+                        <w:rPr>
+                          <w:noProof/>
+                        </w:rPr>
+                        <w:t>4</w:t>
+                      </w:r>
+                      <w:r>
+                        <w:rPr>
+                          <w:noProof/>
+                        </w:rPr>
+                        <w:fldChar w:fldCharType="end"/>
+                      </w:r>
                       <w:r>
                         <w:t>: Übersicht UnitTests</w:t>
                       </w:r>
@@ -3267,39 +3649,92 @@
           <w:b/>
           <w:bCs/>
         </w:rPr>
-        <w:t>Ausnahmen:</w:t>
-      </w:r>
-      <w:r>
-        <w:rPr>
-          <w:rFonts w:eastAsiaTheme="minorEastAsia"/>
-          <w:b/>
-          <w:bCs/>
-          <w:noProof/>
-        </w:rPr>
+        <w:t>Ausnahmen</w:t>
+      </w:r>
+    </w:p>
+    <w:p>
+      <w:r>
+        <w:rPr>
+          <w:rStyle w:val="berschrift2Zchn"/>
+        </w:rPr>
+        <w:t>Light</w:t>
+      </w:r>
+      <w:r>
+        <w:br/>
+      </w:r>
+      <w:r>
+        <w:t>Da es</w:t>
+      </w:r>
+      <w:r>
+        <w:t xml:space="preserve"> sich dabei um eine statische Klasse handelt, und ihre </w:t>
+      </w:r>
+      <w:r>
+        <w:t>zu testende Funktion @Thread annotiert ist</w:t>
+      </w:r>
+      <w:r>
+        <w:t>,</w:t>
+      </w:r>
+      <w:r>
+        <w:t xml:space="preserve"> kann</w:t>
+      </w:r>
+      <w:r>
         <w:t xml:space="preserve"> </w:t>
       </w:r>
-    </w:p>
-    <w:p>
-      <w:r>
-        <w:rPr>
-          <w:rStyle w:val="Heading2Char"/>
-        </w:rPr>
-        <w:t>Light</w:t>
+      <w:r>
+        <w:t>diese</w:t>
+      </w:r>
+      <w:r>
+        <w:t xml:space="preserve"> nur vom Scheduler aufgerufen werden und nicht einfach mittels UnitTest getestet werden.</w:t>
+      </w:r>
+    </w:p>
+    <w:p>
+      <w:r>
+        <w:t xml:space="preserve">Da der Großteil der Logik von </w:t>
+      </w:r>
+      <w:r>
+        <w:t xml:space="preserve">UnitTest_Light </w:t>
+      </w:r>
+      <w:r>
+        <w:t xml:space="preserve">sich in einer </w:t>
+      </w:r>
+      <w:r>
+        <w:t>Statemachine</w:t>
+      </w:r>
+      <w:r>
+        <w:t xml:space="preserve"> befindet</w:t>
+      </w:r>
+      <w:r>
+        <w:t>,</w:t>
+      </w:r>
+      <w:r>
+        <w:t xml:space="preserve"> welche bereits separat getestet wird, wurde die restlich Logik des Sekundenzählers in eine eigene Funktion innerhalb des UnitTests </w:t>
+      </w:r>
+      <w:r>
+        <w:t>kopiert,</w:t>
+      </w:r>
+      <w:r>
+        <w:t xml:space="preserve"> um sie dort zu testen.</w:t>
+      </w:r>
+    </w:p>
+    <w:p>
+      <w:r>
+        <w:rPr>
+          <w:rStyle w:val="berschrift2Zchn"/>
+        </w:rPr>
+        <w:t>driver</w:t>
       </w:r>
       <w:r>
         <w:br/>
-      </w:r>
-      <w:r>
-        <w:t>Da es</w:t>
-      </w:r>
-      <w:r>
-        <w:t xml:space="preserve"> sich dabei um eine statische Klasse handelt, und ihre </w:t>
-      </w:r>
-      <w:r>
-        <w:t>zu testende Funktion @Thread annotiert ist kann</w:t>
-      </w:r>
-      <w:r>
-        <w:t xml:space="preserve"> sie</w:t>
+        <w:t>Da es sich dabei um eine statische Klasse handelt, und ihre zu testende Funktion @Thread annotiert ist</w:t>
+      </w:r>
+      <w:r>
+        <w:t>,</w:t>
+      </w:r>
+      <w:r>
+        <w:t xml:space="preserve"> kann </w:t>
+      </w:r>
+      <w:r>
+        <w:t>diese</w:t>
       </w:r>
       <w:r>
         <w:t xml:space="preserve"> nur vom Scheduler aufgerufen werden und nicht einfach mittels UnitTest getestet werden.</w:t>
@@ -3307,69 +3742,28 @@
     </w:p>
     <w:p>
       <w:r>
-        <w:t xml:space="preserve">Da der Großteil der Logik von </w:t>
-      </w:r>
-      <w:r>
-        <w:t xml:space="preserve">UnitTest_Light </w:t>
-      </w:r>
-      <w:r>
-        <w:t xml:space="preserve">sich in einer </w:t>
+        <w:t xml:space="preserve">Ein Teil der Logik von </w:t>
+      </w:r>
+      <w:r>
+        <w:t>UnitTest_</w:t>
+      </w:r>
+      <w:r>
+        <w:t>driver</w:t>
+      </w:r>
+      <w:r>
+        <w:t xml:space="preserve"> </w:t>
+      </w:r>
+      <w:r>
+        <w:t xml:space="preserve">befindet sich in einer </w:t>
       </w:r>
       <w:r>
         <w:t>Statemachine</w:t>
       </w:r>
       <w:r>
-        <w:t xml:space="preserve"> befindet welche bereits separat getestet wird, wurde die restlich Logik des Sekundenzählers in eine eigene Funktion innerhalb des UnitTests </w:t>
-      </w:r>
-      <w:r>
-        <w:t>kopiert,</w:t>
-      </w:r>
-      <w:r>
-        <w:t xml:space="preserve"> um sie dort zu testen.</w:t>
-      </w:r>
-    </w:p>
-    <w:p>
-      <w:r>
-        <w:rPr>
-          <w:rStyle w:val="Heading2Char"/>
-        </w:rPr>
-        <w:t>driver</w:t>
-      </w:r>
-      <w:r>
-        <w:br/>
-        <w:t>Da es sich dabei um eine statische Klasse handelt, und ihre zu testende Funktion @Thread annotiert ist kann sie nur vom Scheduler aufgerufen werden und nicht einfach mittels UnitTest getestet werden.</w:t>
-      </w:r>
-    </w:p>
-    <w:p>
-      <w:r>
-        <w:t xml:space="preserve">Ein Teil </w:t>
-      </w:r>
-      <w:r>
-        <w:t xml:space="preserve">der Logik von </w:t>
-      </w:r>
-      <w:r>
-        <w:t>UnitTest_</w:t>
-      </w:r>
-      <w:r>
-        <w:t>driver</w:t>
-      </w:r>
-      <w:r>
-        <w:t xml:space="preserve"> </w:t>
-      </w:r>
-      <w:r>
-        <w:t>befindet sich</w:t>
-      </w:r>
-      <w:r>
-        <w:t xml:space="preserve"> in einer </w:t>
-      </w:r>
-      <w:r>
-        <w:t>Statemachine</w:t>
-      </w:r>
-      <w:r>
-        <w:t xml:space="preserve"> welche bereits separat getestet wird</w:t>
-      </w:r>
-      <w:r>
-        <w:t>. Eine weitere Funktionalität</w:t>
+        <w:t>,</w:t>
+      </w:r>
+      <w:r>
+        <w:t xml:space="preserve"> welche bereits separat getestet wird. Eine weitere Funktionalität</w:t>
       </w:r>
       <w:r>
         <w:t>,</w:t>
@@ -3391,6 +3785,9 @@
         <w:t xml:space="preserve"> wurde aus der </w:t>
       </w:r>
       <w:r>
+        <w:t>ASCET-</w:t>
+      </w:r>
+      <w:r>
         <w:rPr>
           <w:i/>
           <w:iCs/>
@@ -3431,7 +3828,7 @@
     <w:p>
       <w:r>
         <w:rPr>
-          <w:rStyle w:val="Heading2Char"/>
+          <w:rStyle w:val="berschrift2Zchn"/>
         </w:rPr>
         <w:lastRenderedPageBreak/>
         <w:t>TrafficLightController</w:t>
@@ -3464,7 +3861,13 @@
     </w:p>
     <w:p>
       <w:r>
-        <w:t>Der Controller ist nur dafür verantwortlich die Instanzen der</w:t>
+        <w:t>Der Controller ist nur dafür verantwortlich</w:t>
+      </w:r>
+      <w:r>
+        <w:t>,</w:t>
+      </w:r>
+      <w:r>
+        <w:t xml:space="preserve"> die Instanzen der</w:t>
       </w:r>
       <w:r>
         <w:rPr>
@@ -3523,7 +3926,7 @@
     </w:p>
     <w:p>
       <w:pPr>
-        <w:pStyle w:val="Heading1"/>
+        <w:pStyle w:val="berschrift1"/>
         <w:spacing w:line="360" w:lineRule="auto"/>
         <w:rPr>
           <w:noProof/>
@@ -3660,7 +4063,7 @@
     </w:p>
     <w:p>
       <w:pPr>
-        <w:pStyle w:val="Caption"/>
+        <w:pStyle w:val="Beschriftung"/>
         <w:rPr>
           <w:rFonts w:eastAsiaTheme="minorEastAsia"/>
         </w:rPr>
@@ -3669,14 +4072,27 @@
       <w:r>
         <w:t xml:space="preserve">Abbildung </w:t>
       </w:r>
-      <w:fldSimple w:instr=" SEQ Abbildung \* ARABIC ">
-        <w:r>
-          <w:rPr>
-            <w:noProof/>
-          </w:rPr>
-          <w:t>5</w:t>
-        </w:r>
-      </w:fldSimple>
+      <w:r>
+        <w:fldChar w:fldCharType="begin"/>
+      </w:r>
+      <w:r>
+        <w:instrText xml:space="preserve"> SEQ Abbildung \* ARABIC </w:instrText>
+      </w:r>
+      <w:r>
+        <w:fldChar w:fldCharType="separate"/>
+      </w:r>
+      <w:r>
+        <w:rPr>
+          <w:noProof/>
+        </w:rPr>
+        <w:t>5</w:t>
+      </w:r>
+      <w:r>
+        <w:rPr>
+          <w:noProof/>
+        </w:rPr>
+        <w:fldChar w:fldCharType="end"/>
+      </w:r>
       <w:bookmarkEnd w:id="7"/>
       <w:r>
         <w:t>: Experiment Environment bezüglich des Systemtest</w:t>
@@ -3698,7 +4114,7 @@
     </w:p>
     <w:p>
       <w:pPr>
-        <w:pStyle w:val="ListParagraph"/>
+        <w:pStyle w:val="Listenabsatz"/>
         <w:numPr>
           <w:ilvl w:val="0"/>
           <w:numId w:val="17"/>
@@ -3710,7 +4126,7 @@
     </w:p>
     <w:p>
       <w:pPr>
-        <w:pStyle w:val="ListParagraph"/>
+        <w:pStyle w:val="Listenabsatz"/>
         <w:numPr>
           <w:ilvl w:val="0"/>
           <w:numId w:val="17"/>
@@ -3722,44 +4138,26 @@
     </w:p>
     <w:p>
       <w:pPr>
-        <w:pStyle w:val="ListParagraph"/>
+        <w:pStyle w:val="Listenabsatz"/>
         <w:numPr>
           <w:ilvl w:val="0"/>
           <w:numId w:val="17"/>
         </w:numPr>
       </w:pPr>
       <w:r>
-        <w:t>CarMessages.</w:t>
-      </w:r>
-      <w:r>
-        <w:t>power</w:t>
-      </w:r>
-      <w:r>
-        <w:t>:</w:t>
-      </w:r>
-      <w:r>
-        <w:t xml:space="preserve"> Leistung</w:t>
-      </w:r>
-      <w:r>
-        <w:t xml:space="preserve"> des Autos, als Edit Box</w:t>
-      </w:r>
-    </w:p>
-    <w:p>
-      <w:pPr>
-        <w:pStyle w:val="ListParagraph"/>
+        <w:t>CarMessages.power: Leistung des Autos, als Edit Box</w:t>
+      </w:r>
+    </w:p>
+    <w:p>
+      <w:pPr>
+        <w:pStyle w:val="Listenabsatz"/>
         <w:numPr>
           <w:ilvl w:val="0"/>
           <w:numId w:val="17"/>
         </w:numPr>
       </w:pPr>
       <w:r>
-        <w:t>DrivingSM_instance_cruising</w:t>
-      </w:r>
-      <w:r>
-        <w:t>:</w:t>
-      </w:r>
-      <w:r>
-        <w:t xml:space="preserve"> Zustand des Autos (ACC oder</w:t>
+        <w:t>DrivingSM_instance_cruising: Zustand des Autos (ACC oder</w:t>
       </w:r>
       <w:r>
         <w:t xml:space="preserve"> Ampel abhängi</w:t>
@@ -3776,7 +4174,7 @@
     </w:p>
     <w:p>
       <w:pPr>
-        <w:pStyle w:val="ListParagraph"/>
+        <w:pStyle w:val="Listenabsatz"/>
         <w:numPr>
           <w:ilvl w:val="0"/>
           <w:numId w:val="17"/>
@@ -3791,7 +4189,7 @@
     </w:p>
     <w:p>
       <w:pPr>
-        <w:pStyle w:val="ListParagraph"/>
+        <w:pStyle w:val="Listenabsatz"/>
         <w:numPr>
           <w:ilvl w:val="0"/>
           <w:numId w:val="17"/>
@@ -3809,7 +4207,7 @@
     </w:p>
     <w:p>
       <w:pPr>
-        <w:pStyle w:val="ListParagraph"/>
+        <w:pStyle w:val="Listenabsatz"/>
         <w:numPr>
           <w:ilvl w:val="0"/>
           <w:numId w:val="17"/>
@@ -3824,17 +4222,14 @@
     </w:p>
     <w:p>
       <w:pPr>
-        <w:pStyle w:val="ListParagraph"/>
+        <w:pStyle w:val="Listenabsatz"/>
         <w:numPr>
           <w:ilvl w:val="0"/>
           <w:numId w:val="17"/>
         </w:numPr>
       </w:pPr>
       <w:r>
-        <w:t>TrafficLightMessages.</w:t>
-      </w:r>
-      <w:r>
-        <w:t xml:space="preserve">flashed: Signal für Blitzlicht bei </w:t>
+        <w:t xml:space="preserve">TrafficLightMessages.flashed: Signal für Blitzlicht bei </w:t>
       </w:r>
       <w:r>
         <w:t>Rotlichtverstoß</w:t>
@@ -3845,7 +4240,7 @@
     </w:p>
     <w:p>
       <w:pPr>
-        <w:pStyle w:val="ListParagraph"/>
+        <w:pStyle w:val="Listenabsatz"/>
         <w:numPr>
           <w:ilvl w:val="0"/>
           <w:numId w:val="17"/>
@@ -3860,19 +4255,713 @@
     </w:p>
     <w:p>
       <w:pPr>
-        <w:pStyle w:val="ListParagraph"/>
+        <w:pStyle w:val="Listenabsatz"/>
         <w:numPr>
           <w:ilvl w:val="0"/>
           <w:numId w:val="17"/>
         </w:numPr>
       </w:pPr>
       <w:r>
-        <w:t>Light.elsapsedTime: Vergangene Zeit deltaT %60, als Edit Box</w:t>
+        <w:t xml:space="preserve">Light.elsapsedTime: Vergangene Zeit deltaT </w:t>
+      </w:r>
+      <w:r>
+        <w:t xml:space="preserve">modulo </w:t>
+      </w:r>
+      <w:r>
+        <w:t>60, als Edit Box</w:t>
+      </w:r>
+    </w:p>
+    <w:p>
+      <w:pPr>
+        <w:jc w:val="left"/>
+      </w:pPr>
+      <w:r>
+        <w:br w:type="page"/>
+      </w:r>
+    </w:p>
+    <w:p>
+      <w:pPr>
+        <w:pStyle w:val="berschrift1"/>
+      </w:pPr>
+      <w:r>
+        <w:lastRenderedPageBreak/>
+        <w:t>Zusatzaufgaben</w:t>
+      </w:r>
+    </w:p>
+    <w:p>
+      <w:pPr>
+        <w:pStyle w:val="berschrift2"/>
+      </w:pPr>
+      <w:r>
+        <w:t xml:space="preserve">Wie sollte das Timing bzgl. der Gelbphase für unterschiedliche Geschwindigkeitsbeschränkungen </w:t>
+      </w:r>
+      <w:r>
+        <w:t>gewählt werden? (D7*)</w:t>
+      </w:r>
+    </w:p>
+    <w:p>
+      <w:r>
+        <w:t>Bei zunehmender Geschwindigkeitsbeschränkung sollte die Dauer der Gelbphase ebenfalls verlängert werden.</w:t>
+      </w:r>
+      <w:r>
+        <w:t xml:space="preserve"> </w:t>
+      </w:r>
+      <w:r>
+        <w:t>Da die Sichtweite</w:t>
+      </w:r>
+      <w:r>
+        <w:t xml:space="preserve"> zur Ampel</w:t>
+      </w:r>
+      <w:r>
+        <w:t xml:space="preserve"> </w:t>
+      </w:r>
+      <w:r>
+        <w:t xml:space="preserve">konstant bleibt, muss </w:t>
+      </w:r>
+      <w:r>
+        <w:t>mit einer längeren</w:t>
+      </w:r>
+      <w:r>
+        <w:t xml:space="preserve"> Gelbphase </w:t>
+      </w:r>
+      <w:r>
+        <w:t xml:space="preserve">eine Ankündigung an die Fahrer </w:t>
+      </w:r>
+      <w:r>
+        <w:t>gerichtet werden</w:t>
+      </w:r>
+      <w:r>
+        <w:t xml:space="preserve">, </w:t>
+      </w:r>
+      <w:r>
+        <w:t>zu entscheiden, ob eine Verzögerung bzw. ein Weiterfahren erfolgt.</w:t>
+      </w:r>
+    </w:p>
+    <w:p>
+      <w:pPr>
+        <w:pStyle w:val="berschrift2"/>
+      </w:pPr>
+      <w:r>
+        <w:t xml:space="preserve">Wie </w:t>
+      </w:r>
+      <w:r>
+        <w:t xml:space="preserve">sollte das Timing </w:t>
+      </w:r>
+      <w:r>
+        <w:t xml:space="preserve">der Ampeln gewählt werden, dass </w:t>
+      </w:r>
+      <w:r>
+        <w:t>eine permanente Grünphase möglich ist?</w:t>
+      </w:r>
+      <w:r>
+        <w:t xml:space="preserve"> (D8*)</w:t>
+      </w:r>
+    </w:p>
+    <w:p>
+      <w:pPr>
+        <w:pStyle w:val="berschrift2"/>
+      </w:pPr>
+      <w:r>
+        <w:t>Wie kann die Verkehrssituation verbessert werden</w:t>
+      </w:r>
+      <w:r>
+        <w:t>,</w:t>
+      </w:r>
+      <w:r>
+        <w:t xml:space="preserve"> wenn V2X eingesetzt</w:t>
+      </w:r>
+      <w:r>
+        <w:t xml:space="preserve"> wird</w:t>
+      </w:r>
+      <w:r>
+        <w:t xml:space="preserve"> oder R5 flexibler </w:t>
+      </w:r>
+      <w:r>
+        <w:t>ist</w:t>
+      </w:r>
+      <w:r>
+        <w:t>?</w:t>
+      </w:r>
+      <w:r>
+        <w:t xml:space="preserve"> (D9*)</w:t>
+      </w:r>
+    </w:p>
+    <w:p>
+      <w:r>
+        <w:t xml:space="preserve">Bei einer </w:t>
+      </w:r>
+      <w:r>
+        <w:t xml:space="preserve">zukünftigen </w:t>
+      </w:r>
+      <w:r>
+        <w:t xml:space="preserve">Voraussicht </w:t>
+      </w:r>
+      <w:r>
+        <w:t xml:space="preserve">bzgl. Ampelphasen durch V2X </w:t>
+      </w:r>
+      <w:r>
+        <w:t xml:space="preserve">kann </w:t>
+      </w:r>
+      <w:r>
+        <w:t>ein optimaler Bremsvorgang</w:t>
+      </w:r>
+      <w:r>
+        <w:t xml:space="preserve"> eingeleitet </w:t>
+      </w:r>
+      <w:r>
+        <w:t>werden,</w:t>
+      </w:r>
+      <w:r>
+        <w:t xml:space="preserve"> um z.B. im Fall von Elektrofahrzeugen eine maximale Energierückgewinnung </w:t>
+      </w:r>
+      <w:r>
+        <w:t xml:space="preserve">in den Akkumulator </w:t>
+      </w:r>
+      <w:r>
+        <w:t xml:space="preserve">mittels Rekuperation </w:t>
+      </w:r>
+      <w:r>
+        <w:t>zu ermöglichen</w:t>
+      </w:r>
+      <w:r>
+        <w:t xml:space="preserve">. </w:t>
+      </w:r>
+      <w:r>
+        <w:t xml:space="preserve">Ebenso kann z.B. an einer Kreuzung von unterschiedlich stark befahrenen </w:t>
+      </w:r>
+      <w:r>
+        <w:t xml:space="preserve">Straßen </w:t>
+      </w:r>
+      <w:r>
+        <w:t xml:space="preserve">eine Priorisierung vorgenommen werden, da die Ampelanlage über die Anzahl der in Zukunft zu passierenden Fahrzeugen auf der jeweiligen Straße </w:t>
+      </w:r>
+      <w:r>
+        <w:t>informiert ist. Damit ist es möglich, unnötige oder unnötig lange Rotphasen zu schalten und den Verkehr auf den Hauptverkehrsstraßen mit verhältnismäßig langen Grünphasen zu priorisieren</w:t>
+      </w:r>
+      <w:r>
+        <w:t>.</w:t>
+      </w:r>
+    </w:p>
+    <w:p>
+      <w:pPr>
+        <w:pStyle w:val="berschrift2"/>
+      </w:pPr>
+      <w:r>
+        <w:t>Begründung über den Einfluss menschlicher Wahrnehmung</w:t>
+      </w:r>
+      <w:r>
+        <w:t xml:space="preserve"> bzw. </w:t>
+      </w:r>
+      <w:r>
+        <w:t>Reaktion oder anderer Verzögerung</w:t>
+      </w:r>
+      <w:r>
+        <w:t>en</w:t>
+      </w:r>
+      <w:r>
+        <w:t xml:space="preserve"> (D12*)</w:t>
+      </w:r>
+    </w:p>
+    <w:p>
+      <w:r>
+        <w:t xml:space="preserve">Bei einem menschlichen Fahrer muss neben der Bremsdauer auch noch die Reaktionsdauer, also die Zeitspanne zwischen </w:t>
+      </w:r>
+      <w:r>
+        <w:t>Auslösen eines Ereignisses z.B. Ampel schaltet auf Rot und Eintritt der Fahrzeugverzögerung durch Betätigung des Bremspedales</w:t>
+      </w:r>
+      <w:r>
+        <w:t xml:space="preserve"> beachtet werden. Diese kann sehr stark variieren. So </w:t>
+      </w:r>
+      <w:r>
+        <w:t xml:space="preserve">ist diese bei </w:t>
+      </w:r>
+      <w:r>
+        <w:t xml:space="preserve">jungen </w:t>
+      </w:r>
+      <w:r>
+        <w:t>Fahrern</w:t>
+      </w:r>
+      <w:r>
+        <w:t xml:space="preserve"> gering </w:t>
+      </w:r>
+      <w:r>
+        <w:t xml:space="preserve">und typ. </w:t>
+      </w:r>
+      <w:r>
+        <w:t>i</w:t>
+      </w:r>
+      <w:r>
+        <w:t>m Bereich von weniger als 1000ms.</w:t>
+      </w:r>
+      <w:r>
+        <w:t xml:space="preserve"> </w:t>
+      </w:r>
+      <w:r>
+        <w:t xml:space="preserve">Bei älteren Menschen etwas länger. </w:t>
+      </w:r>
+      <w:r>
+        <w:t xml:space="preserve">Diese Schwankungsbreite muss </w:t>
+      </w:r>
+      <w:r>
+        <w:t>berücksichtigt werden</w:t>
+      </w:r>
+      <w:r>
+        <w:t xml:space="preserve">. </w:t>
+      </w:r>
+      <w:r>
+        <w:t>Beispielsweise sollte</w:t>
+      </w:r>
+      <w:r>
+        <w:t xml:space="preserve"> ein solcher</w:t>
+      </w:r>
+      <w:r>
+        <w:t xml:space="preserve"> „menschlicher PKW“ von einem vollautonomen System </w:t>
+      </w:r>
+      <w:r>
+        <w:t xml:space="preserve">nicht mit einem </w:t>
+      </w:r>
+      <w:r>
+        <w:t>Referenzwert</w:t>
+      </w:r>
+      <w:r>
+        <w:t xml:space="preserve"> bzgl. Reaktionszeit</w:t>
+      </w:r>
+      <w:r>
+        <w:t>,</w:t>
+      </w:r>
+      <w:r>
+        <w:t xml:space="preserve"> sondern</w:t>
+      </w:r>
+      <w:r>
+        <w:t xml:space="preserve"> vielmehr mit </w:t>
+      </w:r>
+      <w:r>
+        <w:t>Best Case</w:t>
+      </w:r>
+      <w:r>
+        <w:t xml:space="preserve"> und </w:t>
+      </w:r>
+      <w:r>
+        <w:t>Worstcase</w:t>
+      </w:r>
+      <w:r>
+        <w:t xml:space="preserve"> Referenz</w:t>
+      </w:r>
+      <w:r>
+        <w:t>zeiten</w:t>
+      </w:r>
+      <w:r>
+        <w:t xml:space="preserve"> angesehen werden.</w:t>
+      </w:r>
+    </w:p>
+    <w:p>
+      <w:pPr>
+        <w:pStyle w:val="berschrift2"/>
+      </w:pPr>
+      <w:r>
+        <w:t>Reflektion</w:t>
+      </w:r>
+      <w:r>
+        <w:t>: Welche anderen Beobachtungen oder Kommentare gibt es bezüglich der</w:t>
+      </w:r>
+      <w:r>
+        <w:t xml:space="preserve"> </w:t>
+      </w:r>
+      <w:r>
+        <w:t xml:space="preserve">Planung, </w:t>
+      </w:r>
+      <w:r>
+        <w:t>der</w:t>
+      </w:r>
+      <w:r>
+        <w:t xml:space="preserve"> Modellierung, </w:t>
+      </w:r>
+      <w:r>
+        <w:t>den</w:t>
+      </w:r>
+      <w:r>
+        <w:t xml:space="preserve"> Anforderungen, </w:t>
+      </w:r>
+      <w:r>
+        <w:t>den</w:t>
+      </w:r>
+      <w:r>
+        <w:t xml:space="preserve"> vorgeschriebenen Funktionen oder Ihre</w:t>
+      </w:r>
+      <w:r>
+        <w:t xml:space="preserve"> </w:t>
+      </w:r>
+      <w:r>
+        <w:t xml:space="preserve">Lösung, </w:t>
+      </w:r>
+      <w:r>
+        <w:t>dem</w:t>
+      </w:r>
+      <w:r>
+        <w:t xml:space="preserve"> Testen und </w:t>
+      </w:r>
+      <w:r>
+        <w:t>des</w:t>
+      </w:r>
+      <w:r>
+        <w:t xml:space="preserve"> gewählten grafischen Ansatz</w:t>
+      </w:r>
+      <w:r>
+        <w:t>es</w:t>
+      </w:r>
+      <w:r>
+        <w:t>?</w:t>
+      </w:r>
+    </w:p>
+    <w:p>
+      <w:pPr>
+        <w:pStyle w:val="Listenabsatz"/>
+        <w:numPr>
+          <w:ilvl w:val="0"/>
+          <w:numId w:val="18"/>
+        </w:numPr>
+      </w:pPr>
+      <w:r>
+        <w:t xml:space="preserve">Keine </w:t>
+      </w:r>
+      <w:r>
+        <w:t>Konstruktoren</w:t>
+      </w:r>
+      <w:r>
+        <w:t xml:space="preserve"> in EDSL-Klassen</w:t>
+      </w:r>
+    </w:p>
+    <w:p>
+      <w:pPr>
+        <w:pStyle w:val="Listenabsatz"/>
+        <w:numPr>
+          <w:ilvl w:val="0"/>
+          <w:numId w:val="18"/>
+        </w:numPr>
+      </w:pPr>
+      <w:r>
+        <w:t xml:space="preserve">Testen von statischen thread-annotierten Methoden nicht einfach möglich. Workaround: Einfügen einer Kopie des Inhalts der entsprechenden Funktion in eine Test-Funktion. Dies führt aber zu Bad (Code-) </w:t>
+      </w:r>
+      <w:r>
+        <w:t>Smells</w:t>
+      </w:r>
+      <w:r>
+        <w:t>, da bei jeder Änderung mehrere Stellen im Code angefasst werden müssen.</w:t>
+      </w:r>
+    </w:p>
+    <w:p>
+      <w:pPr>
+        <w:pStyle w:val="Listenabsatz"/>
+        <w:numPr>
+          <w:ilvl w:val="0"/>
+          <w:numId w:val="18"/>
+        </w:numPr>
+      </w:pPr>
+      <w:r>
+        <w:t>Das Einrichten einer Versionsverwaltung mit Git bedarf umfassende Kentnisse bzgl. gitignore-Dateien.</w:t>
+      </w:r>
+      <w:r>
+        <w:t xml:space="preserve"> </w:t>
+      </w:r>
+      <w:r>
+        <w:t xml:space="preserve">Manche Dateiformate von ASCET </w:t>
+      </w:r>
+      <w:r>
+        <w:t>erzeugen bspw. einen Zeitstempel, obwohl keine inhaltliche bzw. fachliche Änderung am Projekt vorgenommen wurde. In diesem Fall muss die lokale Kopie im Anschluss manuell resettet werden.</w:t>
+      </w:r>
+    </w:p>
+    <w:p>
+      <w:pPr>
+        <w:pStyle w:val="Listenabsatz"/>
+        <w:numPr>
+          <w:ilvl w:val="0"/>
+          <w:numId w:val="18"/>
+        </w:numPr>
+      </w:pPr>
+      <w:r>
+        <w:t xml:space="preserve">Eine bidirektionale Konvertierung von esdl zu bd wäre schön. </w:t>
+      </w:r>
+      <w:r>
+        <w:t xml:space="preserve">Aus Informatiker Sicht ist es </w:t>
+      </w:r>
+      <w:r>
+        <w:t xml:space="preserve">der Zugang über Code anstelle einer grafischen </w:t>
+      </w:r>
+      <w:r>
+        <w:t>Modellierung</w:t>
+      </w:r>
+      <w:r>
+        <w:t xml:space="preserve"> </w:t>
+      </w:r>
+      <w:r>
+        <w:t xml:space="preserve">für die Implementierung einer Funktionalität manchmal </w:t>
+      </w:r>
+      <w:r>
+        <w:t xml:space="preserve">naheliegender. </w:t>
+      </w:r>
+      <w:r>
+        <w:t>Hier wäre</w:t>
+      </w:r>
+      <w:r>
+        <w:t xml:space="preserve"> evtl. der Erhalt des grafischen Layouts</w:t>
+      </w:r>
+      <w:r>
+        <w:t xml:space="preserve"> </w:t>
+      </w:r>
+      <w:r>
+        <w:t>nach einer Umwandlung von esdl zu bd wünschenswert.</w:t>
+      </w:r>
+    </w:p>
+    <w:p/>
+    <w:p>
+      <w:pPr>
+        <w:pStyle w:val="berschrift1"/>
+      </w:pPr>
+      <w:r>
+        <w:rPr>
+          <w:noProof/>
+        </w:rPr>
+        <w:drawing>
+          <wp:anchor distT="0" distB="0" distL="114300" distR="114300" simplePos="0" relativeHeight="251667456" behindDoc="0" locked="0" layoutInCell="1" allowOverlap="1" wp14:anchorId="3FD9369F" wp14:editId="3B7EAE3F">
+            <wp:simplePos x="0" y="0"/>
+            <wp:positionH relativeFrom="margin">
+              <wp:align>center</wp:align>
+            </wp:positionH>
+            <wp:positionV relativeFrom="paragraph">
+              <wp:posOffset>357505</wp:posOffset>
+            </wp:positionV>
+            <wp:extent cx="5520055" cy="6496050"/>
+            <wp:effectExtent l="0" t="0" r="4445" b="0"/>
+            <wp:wrapThrough wrapText="bothSides">
+              <wp:wrapPolygon edited="0">
+                <wp:start x="0" y="0"/>
+                <wp:lineTo x="0" y="21537"/>
+                <wp:lineTo x="21543" y="21537"/>
+                <wp:lineTo x="21543" y="0"/>
+                <wp:lineTo x="0" y="0"/>
+              </wp:wrapPolygon>
+            </wp:wrapThrough>
+            <wp:docPr id="11" name="Grafik 11"/>
+            <wp:cNvGraphicFramePr>
+              <a:graphicFrameLocks xmlns:a="http://schemas.openxmlformats.org/drawingml/2006/main" noChangeAspect="1"/>
+            </wp:cNvGraphicFramePr>
+            <a:graphic xmlns:a="http://schemas.openxmlformats.org/drawingml/2006/main">
+              <a:graphicData uri="http://schemas.openxmlformats.org/drawingml/2006/picture">
+                <pic:pic xmlns:pic="http://schemas.openxmlformats.org/drawingml/2006/picture">
+                  <pic:nvPicPr>
+                    <pic:cNvPr id="0" name="Picture 2"/>
+                    <pic:cNvPicPr>
+                      <a:picLocks noChangeAspect="1" noChangeArrowheads="1"/>
+                    </pic:cNvPicPr>
+                  </pic:nvPicPr>
+                  <pic:blipFill>
+                    <a:blip r:embed="rId17">
+                      <a:extLst>
+                        <a:ext uri="{28A0092B-C50C-407E-A947-70E740481C1C}">
+                          <a14:useLocalDpi xmlns:a14="http://schemas.microsoft.com/office/drawing/2010/main" val="0"/>
+                        </a:ext>
+                      </a:extLst>
+                    </a:blip>
+                    <a:srcRect/>
+                    <a:stretch>
+                      <a:fillRect/>
+                    </a:stretch>
+                  </pic:blipFill>
+                  <pic:spPr bwMode="auto">
+                    <a:xfrm>
+                      <a:off x="0" y="0"/>
+                      <a:ext cx="5520055" cy="6496050"/>
+                    </a:xfrm>
+                    <a:prstGeom prst="rect">
+                      <a:avLst/>
+                    </a:prstGeom>
+                    <a:noFill/>
+                    <a:ln>
+                      <a:noFill/>
+                    </a:ln>
+                  </pic:spPr>
+                </pic:pic>
+              </a:graphicData>
+            </a:graphic>
+            <wp14:sizeRelH relativeFrom="margin">
+              <wp14:pctWidth>0</wp14:pctWidth>
+            </wp14:sizeRelH>
+            <wp14:sizeRelV relativeFrom="margin">
+              <wp14:pctHeight>0</wp14:pctHeight>
+            </wp14:sizeRelV>
+          </wp:anchor>
+        </w:drawing>
+      </w:r>
+      <w:r>
+        <w:t>Anhang</w:t>
+      </w:r>
+    </w:p>
+    <w:p>
+      <w:r>
+        <w:rPr>
+          <w:noProof/>
+        </w:rPr>
+        <mc:AlternateContent>
+          <mc:Choice Requires="wps">
+            <w:drawing>
+              <wp:anchor distT="0" distB="0" distL="114300" distR="114300" simplePos="0" relativeHeight="251669504" behindDoc="0" locked="0" layoutInCell="1" allowOverlap="1" wp14:anchorId="2D6ABF37" wp14:editId="2BAB21FF">
+                <wp:simplePos x="0" y="0"/>
+                <wp:positionH relativeFrom="column">
+                  <wp:posOffset>146685</wp:posOffset>
+                </wp:positionH>
+                <wp:positionV relativeFrom="paragraph">
+                  <wp:posOffset>6749415</wp:posOffset>
+                </wp:positionV>
+                <wp:extent cx="4591050" cy="635"/>
+                <wp:effectExtent l="0" t="0" r="0" b="0"/>
+                <wp:wrapThrough wrapText="bothSides">
+                  <wp:wrapPolygon edited="0">
+                    <wp:start x="0" y="0"/>
+                    <wp:lineTo x="0" y="21600"/>
+                    <wp:lineTo x="21600" y="21600"/>
+                    <wp:lineTo x="21600" y="0"/>
+                  </wp:wrapPolygon>
+                </wp:wrapThrough>
+                <wp:docPr id="12" name="Textfeld 12"/>
+                <wp:cNvGraphicFramePr/>
+                <a:graphic xmlns:a="http://schemas.openxmlformats.org/drawingml/2006/main">
+                  <a:graphicData uri="http://schemas.microsoft.com/office/word/2010/wordprocessingShape">
+                    <wps:wsp>
+                      <wps:cNvSpPr txBox="1"/>
+                      <wps:spPr>
+                        <a:xfrm>
+                          <a:off x="0" y="0"/>
+                          <a:ext cx="4591050" cy="635"/>
+                        </a:xfrm>
+                        <a:prstGeom prst="rect">
+                          <a:avLst/>
+                        </a:prstGeom>
+                        <a:solidFill>
+                          <a:prstClr val="white"/>
+                        </a:solidFill>
+                        <a:ln>
+                          <a:noFill/>
+                        </a:ln>
+                      </wps:spPr>
+                      <wps:txbx>
+                        <w:txbxContent>
+                          <w:p>
+                            <w:pPr>
+                              <w:pStyle w:val="Beschriftung"/>
+                              <w:rPr>
+                                <w:noProof/>
+                              </w:rPr>
+                            </w:pPr>
+                            <w:bookmarkStart w:id="8" w:name="_Ref100071964"/>
+                            <w:r>
+                              <w:t xml:space="preserve">Abbildung </w:t>
+                            </w:r>
+                            <w:r>
+                              <w:fldChar w:fldCharType="begin"/>
+                            </w:r>
+                            <w:r>
+                              <w:instrText xml:space="preserve"> SEQ Abbildung \* ARABIC </w:instrText>
+                            </w:r>
+                            <w:r>
+                              <w:fldChar w:fldCharType="separate"/>
+                            </w:r>
+                            <w:r>
+                              <w:rPr>
+                                <w:noProof/>
+                              </w:rPr>
+                              <w:t>6</w:t>
+                            </w:r>
+                            <w:r>
+                              <w:fldChar w:fldCharType="end"/>
+                            </w:r>
+                            <w:bookmarkEnd w:id="8"/>
+                            <w:r>
+                              <w:t>: Abschätzung bzgl. M</w:t>
+                            </w:r>
+                            <w:r>
+                              <w:t>achbarkeit</w:t>
+                            </w:r>
+                            <w:r>
+                              <w:rPr>
+                                <w:noProof/>
+                              </w:rPr>
+                              <w:t xml:space="preserve"> Bremsverzögerung</w:t>
+                            </w:r>
+                          </w:p>
+                        </w:txbxContent>
+                      </wps:txbx>
+                      <wps:bodyPr rot="0" spcFirstLastPara="0" vertOverflow="overflow" horzOverflow="overflow" vert="horz" wrap="square" lIns="0" tIns="0" rIns="0" bIns="0" numCol="1" spcCol="0" rtlCol="0" fromWordArt="0" anchor="t" anchorCtr="0" forceAA="0" compatLnSpc="1">
+                        <a:prstTxWarp prst="textNoShape">
+                          <a:avLst/>
+                        </a:prstTxWarp>
+                        <a:spAutoFit/>
+                      </wps:bodyPr>
+                    </wps:wsp>
+                  </a:graphicData>
+                </a:graphic>
+              </wp:anchor>
+            </w:drawing>
+          </mc:Choice>
+          <mc:Fallback>
+            <w:pict>
+              <v:shape w14:anchorId="2D6ABF37" id="Textfeld 12" o:spid="_x0000_s1028" type="#_x0000_t202" style="position:absolute;left:0;text-align:left;margin-left:11.55pt;margin-top:531.45pt;width:361.5pt;height:.05pt;z-index:251669504;visibility:visible;mso-wrap-style:square;mso-wrap-distance-left:9pt;mso-wrap-distance-top:0;mso-wrap-distance-right:9pt;mso-wrap-distance-bottom:0;mso-position-horizontal:absolute;mso-position-horizontal-relative:text;mso-position-vertical:absolute;mso-position-vertical-relative:text;v-text-anchor:top" o:gfxdata="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" stroked="f">
+                <v:textbox style="mso-fit-shape-to-text:t" inset="0,0,0,0">
+                  <w:txbxContent>
+                    <w:p>
+                      <w:pPr>
+                        <w:pStyle w:val="Beschriftung"/>
+                        <w:rPr>
+                          <w:noProof/>
+                        </w:rPr>
+                      </w:pPr>
+                      <w:bookmarkStart w:id="9" w:name="_Ref100071964"/>
+                      <w:r>
+                        <w:t xml:space="preserve">Abbildung </w:t>
+                      </w:r>
+                      <w:r>
+                        <w:fldChar w:fldCharType="begin"/>
+                      </w:r>
+                      <w:r>
+                        <w:instrText xml:space="preserve"> SEQ Abbildung \* ARABIC </w:instrText>
+                      </w:r>
+                      <w:r>
+                        <w:fldChar w:fldCharType="separate"/>
+                      </w:r>
+                      <w:r>
+                        <w:rPr>
+                          <w:noProof/>
+                        </w:rPr>
+                        <w:t>6</w:t>
+                      </w:r>
+                      <w:r>
+                        <w:fldChar w:fldCharType="end"/>
+                      </w:r>
+                      <w:bookmarkEnd w:id="9"/>
+                      <w:r>
+                        <w:t>: Abschätzung bzgl. M</w:t>
+                      </w:r>
+                      <w:r>
+                        <w:t>achbarkeit</w:t>
+                      </w:r>
+                      <w:r>
+                        <w:rPr>
+                          <w:noProof/>
+                        </w:rPr>
+                        <w:t xml:space="preserve"> Bremsverzögerung</w:t>
+                      </w:r>
+                    </w:p>
+                  </w:txbxContent>
+                </v:textbox>
+                <w10:wrap type="through"/>
+              </v:shape>
+            </w:pict>
+          </mc:Fallback>
+        </mc:AlternateContent>
       </w:r>
     </w:p>
     <w:sectPr>
-      <w:headerReference w:type="default" r:id="rId17"/>
-      <w:footerReference w:type="default" r:id="rId18"/>
+      <w:headerReference w:type="default" r:id="rId18"/>
+      <w:footerReference w:type="default" r:id="rId19"/>
       <w:pgSz w:w="11906" w:h="16838"/>
       <w:pgMar w:top="1417" w:right="1417" w:bottom="1134" w:left="1417" w:header="708" w:footer="708" w:gutter="0"/>
       <w:cols w:space="708"/>
@@ -3912,7 +5001,7 @@
 <w:ftr xmlns:wpc="http://schemas.microsoft.com/office/word/2010/wordprocessingCanvas" xmlns:cx="http://schemas.microsoft.com/office/drawing/2014/chartex" xmlns:cx1="http://schemas.microsoft.com/office/drawing/2015/9/8/chartex" xmlns:cx2="http://schemas.microsoft.com/office/drawing/2015/10/21/chartex" xmlns:cx3="http://schemas.microsoft.com/office/drawing/2016/5/9/chartex" xmlns:cx4="http://schemas.microsoft.com/office/drawing/2016/5/10/chartex" xmlns:cx5="http://schemas.microsoft.com/office/drawing/2016/5/11/chartex" xmlns:cx6="http://schemas.microsoft.com/office/drawing/2016/5/12/chartex" xmlns:cx7="http://schemas.microsoft.com/office/drawing/2016/5/13/chartex" xmlns:cx8="http://schemas.microsoft.com/office/drawing/2016/5/14/chartex" xmlns:mc="http://schemas.openxmlformats.org/markup-compatibility/2006" xmlns:aink="http://schemas.microsoft.com/office/drawing/2016/ink" xmlns:am3d="http://schemas.microsoft.com/office/drawing/2017/model3d" xmlns:o="urn:schemas-microsoft-com:office:office" xmlns:r="http://schemas.openxmlformats.org/officeDocument/2006/relationships" xmlns:m="http://schemas.openxmlformats.org/officeDocument/2006/math" xmlns:v="urn:schemas-microsoft-com:vml" xmlns:wp14="http://schemas.microsoft.com/office/word/2010/wordprocessingDrawing" xmlns:wp="http://schemas.openxmlformats.org/drawingml/2006/wordprocessingDrawing" xmlns:w10="urn:schemas-microsoft-com:office:word" xmlns:w="http://schemas.openxmlformats.org/wordprocessingml/2006/main" xmlns:w14="http://schemas.microsoft.com/office/word/2010/wordml" xmlns:w15="http://schemas.microsoft.com/office/word/2012/wordml" xmlns:w16cex="http://schemas.microsoft.com/office/word/2018/wordml/cex" xmlns:w16cid="http://schemas.microsoft.com/office/word/2016/wordml/cid" xmlns:w16="http://schemas.microsoft.com/office/word/2018/wordml" xmlns:w16sdtdh="http://schemas.microsoft.com/office/word/2020/wordml/sdtdatahash" xmlns:w16se="http://schemas.microsoft.com/office/word/2015/wordml/symex" xmlns:wpg="http://schemas.microsoft.com/office/word/2010/wordprocessingGroup" xmlns:wpi="http://schemas.microsoft.com/office/word/2010/wordprocessingInk" xmlns:wne="http://schemas.microsoft.com/office/word/2006/wordml" xmlns:wps="http://schemas.microsoft.com/office/word/2010/wordprocessingShape" mc:Ignorable="w14 w15 w16se w16cid w16 w16cex w16sdtdh wp14">
   <w:p>
     <w:pPr>
-      <w:pStyle w:val="Footer"/>
+      <w:pStyle w:val="Fuzeile"/>
     </w:pPr>
     <w:r>
       <w:ptab w:relativeTo="margin" w:alignment="right" w:leader="none"/>
@@ -3941,14 +5030,27 @@
     <w:r>
       <w:t xml:space="preserve"> von </w:t>
     </w:r>
-    <w:fldSimple w:instr=" NUMPAGES   \* MERGEFORMAT ">
-      <w:r>
-        <w:rPr>
-          <w:noProof/>
-        </w:rPr>
-        <w:t>2</w:t>
-      </w:r>
-    </w:fldSimple>
+    <w:r>
+      <w:fldChar w:fldCharType="begin"/>
+    </w:r>
+    <w:r>
+      <w:instrText xml:space="preserve"> NUMPAGES   \* MERGEFORMAT </w:instrText>
+    </w:r>
+    <w:r>
+      <w:fldChar w:fldCharType="separate"/>
+    </w:r>
+    <w:r>
+      <w:rPr>
+        <w:noProof/>
+      </w:rPr>
+      <w:t>2</w:t>
+    </w:r>
+    <w:r>
+      <w:rPr>
+        <w:noProof/>
+      </w:rPr>
+      <w:fldChar w:fldCharType="end"/>
+    </w:r>
   </w:p>
 </w:ftr>
 </file>
@@ -3982,7 +5084,7 @@
 <w:hdr xmlns:wpc="http://schemas.microsoft.com/office/word/2010/wordprocessingCanvas" xmlns:cx="http://schemas.microsoft.com/office/drawing/2014/chartex" xmlns:cx1="http://schemas.microsoft.com/office/drawing/2015/9/8/chartex" xmlns:cx2="http://schemas.microsoft.com/office/drawing/2015/10/21/chartex" xmlns:cx3="http://schemas.microsoft.com/office/drawing/2016/5/9/chartex" xmlns:cx4="http://schemas.microsoft.com/office/drawing/2016/5/10/chartex" xmlns:cx5="http://schemas.microsoft.com/office/drawing/2016/5/11/chartex" xmlns:cx6="http://schemas.microsoft.com/office/drawing/2016/5/12/chartex" xmlns:cx7="http://schemas.microsoft.com/office/drawing/2016/5/13/chartex" xmlns:cx8="http://schemas.microsoft.com/office/drawing/2016/5/14/chartex" xmlns:mc="http://schemas.openxmlformats.org/markup-compatibility/2006" xmlns:aink="http://schemas.microsoft.com/office/drawing/2016/ink" xmlns:am3d="http://schemas.microsoft.com/office/drawing/2017/model3d" xmlns:o="urn:schemas-microsoft-com:office:office" xmlns:r="http://schemas.openxmlformats.org/officeDocument/2006/relationships" xmlns:m="http://schemas.openxmlformats.org/officeDocument/2006/math" xmlns:v="urn:schemas-microsoft-com:vml" xmlns:wp14="http://schemas.microsoft.com/office/word/2010/wordprocessingDrawing" xmlns:wp="http://schemas.openxmlformats.org/drawingml/2006/wordprocessingDrawing" xmlns:w10="urn:schemas-microsoft-com:office:word" xmlns:w="http://schemas.openxmlformats.org/wordprocessingml/2006/main" xmlns:w14="http://schemas.microsoft.com/office/word/2010/wordml" xmlns:w15="http://schemas.microsoft.com/office/word/2012/wordml" xmlns:w16cex="http://schemas.microsoft.com/office/word/2018/wordml/cex" xmlns:w16cid="http://schemas.microsoft.com/office/word/2016/wordml/cid" xmlns:w16="http://schemas.microsoft.com/office/word/2018/wordml" xmlns:w16sdtdh="http://schemas.microsoft.com/office/word/2020/wordml/sdtdatahash" xmlns:w16se="http://schemas.microsoft.com/office/word/2015/wordml/symex" xmlns:wpg="http://schemas.microsoft.com/office/word/2010/wordprocessingGroup" xmlns:wpi="http://schemas.microsoft.com/office/word/2010/wordprocessingInk" xmlns:wne="http://schemas.microsoft.com/office/word/2006/wordml" xmlns:wps="http://schemas.microsoft.com/office/word/2010/wordprocessingShape" mc:Ignorable="w14 w15 w16se w16cid w16 w16cex w16sdtdh wp14">
   <w:p>
     <w:pPr>
-      <w:pStyle w:val="Header"/>
+      <w:pStyle w:val="Kopfzeile"/>
     </w:pPr>
     <w:r>
       <w:rPr>
@@ -4070,7 +5172,7 @@
     <w:lvl w:ilvl="0" w:tplc="40FC57F0">
       <w:start w:val="1"/>
       <w:numFmt w:val="upperRoman"/>
-      <w:pStyle w:val="Heading1"/>
+      <w:pStyle w:val="berschrift1"/>
       <w:lvlText w:val="%1."/>
       <w:lvlJc w:val="right"/>
       <w:pPr>
@@ -4698,7 +5800,7 @@
     <w:lvl w:ilvl="0" w:tplc="D6EA80D2">
       <w:start w:val="1"/>
       <w:numFmt w:val="decimal"/>
-      <w:pStyle w:val="Heading2"/>
+      <w:pStyle w:val="berschrift2"/>
       <w:lvlText w:val="%1."/>
       <w:lvlJc w:val="left"/>
       <w:pPr>
@@ -5403,6 +6505,118 @@
     </w:lvl>
   </w:abstractNum>
   <w:abstractNum w:abstractNumId="13" w15:restartNumberingAfterBreak="0">
+    <w:nsid w:val="613900C9"/>
+    <w:multiLevelType w:val="hybridMultilevel"/>
+    <w:tmpl w:val="FDB6C69A"/>
+    <w:lvl w:ilvl="0" w:tplc="95705986">
+      <w:numFmt w:val="bullet"/>
+      <w:lvlText w:val="-"/>
+      <w:lvlJc w:val="left"/>
+      <w:pPr>
+        <w:ind w:left="720" w:hanging="360"/>
+      </w:pPr>
+      <w:rPr>
+        <w:rFonts w:ascii="Calibri" w:eastAsiaTheme="minorHAnsi" w:hAnsi="Calibri" w:cs="Calibri" w:hint="default"/>
+      </w:rPr>
+    </w:lvl>
+    <w:lvl w:ilvl="1" w:tplc="04070003" w:tentative="1">
+      <w:start w:val="1"/>
+      <w:numFmt w:val="bullet"/>
+      <w:lvlText w:val="o"/>
+      <w:lvlJc w:val="left"/>
+      <w:pPr>
+        <w:ind w:left="1440" w:hanging="360"/>
+      </w:pPr>
+      <w:rPr>
+        <w:rFonts w:ascii="Courier New" w:hAnsi="Courier New" w:cs="Courier New" w:hint="default"/>
+      </w:rPr>
+    </w:lvl>
+    <w:lvl w:ilvl="2" w:tplc="04070005" w:tentative="1">
+      <w:start w:val="1"/>
+      <w:numFmt w:val="bullet"/>
+      <w:lvlText w:val=""/>
+      <w:lvlJc w:val="left"/>
+      <w:pPr>
+        <w:ind w:left="2160" w:hanging="360"/>
+      </w:pPr>
+      <w:rPr>
+        <w:rFonts w:ascii="Wingdings" w:hAnsi="Wingdings" w:hint="default"/>
+      </w:rPr>
+    </w:lvl>
+    <w:lvl w:ilvl="3" w:tplc="04070001" w:tentative="1">
+      <w:start w:val="1"/>
+      <w:numFmt w:val="bullet"/>
+      <w:lvlText w:val=""/>
+      <w:lvlJc w:val="left"/>
+      <w:pPr>
+        <w:ind w:left="2880" w:hanging="360"/>
+      </w:pPr>
+      <w:rPr>
+        <w:rFonts w:ascii="Symbol" w:hAnsi="Symbol" w:hint="default"/>
+      </w:rPr>
+    </w:lvl>
+    <w:lvl w:ilvl="4" w:tplc="04070003" w:tentative="1">
+      <w:start w:val="1"/>
+      <w:numFmt w:val="bullet"/>
+      <w:lvlText w:val="o"/>
+      <w:lvlJc w:val="left"/>
+      <w:pPr>
+        <w:ind w:left="3600" w:hanging="360"/>
+      </w:pPr>
+      <w:rPr>
+        <w:rFonts w:ascii="Courier New" w:hAnsi="Courier New" w:cs="Courier New" w:hint="default"/>
+      </w:rPr>
+    </w:lvl>
+    <w:lvl w:ilvl="5" w:tplc="04070005" w:tentative="1">
+      <w:start w:val="1"/>
+      <w:numFmt w:val="bullet"/>
+      <w:lvlText w:val=""/>
+      <w:lvlJc w:val="left"/>
+      <w:pPr>
+        <w:ind w:left="4320" w:hanging="360"/>
+      </w:pPr>
+      <w:rPr>
+        <w:rFonts w:ascii="Wingdings" w:hAnsi="Wingdings" w:hint="default"/>
+      </w:rPr>
+    </w:lvl>
+    <w:lvl w:ilvl="6" w:tplc="04070001" w:tentative="1">
+      <w:start w:val="1"/>
+      <w:numFmt w:val="bullet"/>
+      <w:lvlText w:val=""/>
+      <w:lvlJc w:val="left"/>
+      <w:pPr>
+        <w:ind w:left="5040" w:hanging="360"/>
+      </w:pPr>
+      <w:rPr>
+        <w:rFonts w:ascii="Symbol" w:hAnsi="Symbol" w:hint="default"/>
+      </w:rPr>
+    </w:lvl>
+    <w:lvl w:ilvl="7" w:tplc="04070003" w:tentative="1">
+      <w:start w:val="1"/>
+      <w:numFmt w:val="bullet"/>
+      <w:lvlText w:val="o"/>
+      <w:lvlJc w:val="left"/>
+      <w:pPr>
+        <w:ind w:left="5760" w:hanging="360"/>
+      </w:pPr>
+      <w:rPr>
+        <w:rFonts w:ascii="Courier New" w:hAnsi="Courier New" w:cs="Courier New" w:hint="default"/>
+      </w:rPr>
+    </w:lvl>
+    <w:lvl w:ilvl="8" w:tplc="04070005" w:tentative="1">
+      <w:start w:val="1"/>
+      <w:numFmt w:val="bullet"/>
+      <w:lvlText w:val=""/>
+      <w:lvlJc w:val="left"/>
+      <w:pPr>
+        <w:ind w:left="6480" w:hanging="360"/>
+      </w:pPr>
+      <w:rPr>
+        <w:rFonts w:ascii="Wingdings" w:hAnsi="Wingdings" w:hint="default"/>
+      </w:rPr>
+    </w:lvl>
+  </w:abstractNum>
+  <w:abstractNum w:abstractNumId="14" w15:restartNumberingAfterBreak="0">
     <w:nsid w:val="759D4E5D"/>
     <w:multiLevelType w:val="hybridMultilevel"/>
     <w:tmpl w:val="C81A314A"/>
@@ -5515,7 +6729,7 @@
       </w:rPr>
     </w:lvl>
   </w:abstractNum>
-  <w:abstractNum w:abstractNumId="14" w15:restartNumberingAfterBreak="0">
+  <w:abstractNum w:abstractNumId="15" w15:restartNumberingAfterBreak="0">
     <w:nsid w:val="7F221ACC"/>
     <w:multiLevelType w:val="hybridMultilevel"/>
     <w:tmpl w:val="5C745948"/>
@@ -5644,7 +6858,7 @@
     <w:abstractNumId w:val="10"/>
   </w:num>
   <w:num w:numId="6">
-    <w:abstractNumId w:val="13"/>
+    <w:abstractNumId w:val="14"/>
   </w:num>
   <w:num w:numId="7">
     <w:abstractNumId w:val="3"/>
@@ -5665,7 +6879,7 @@
     <w:abstractNumId w:val="1"/>
   </w:num>
   <w:num w:numId="13">
-    <w:abstractNumId w:val="14"/>
+    <w:abstractNumId w:val="15"/>
   </w:num>
   <w:num w:numId="14">
     <w:abstractNumId w:val="0"/>
@@ -5698,22 +6912,16 @@
     </w:lvlOverride>
   </w:num>
   <w:num w:numId="15">
-    <w:abstractNumId w:val="14"/>
-    <w:lvlOverride w:ilvl="0"/>
-    <w:lvlOverride w:ilvl="1"/>
-    <w:lvlOverride w:ilvl="2"/>
-    <w:lvlOverride w:ilvl="3"/>
-    <w:lvlOverride w:ilvl="4"/>
-    <w:lvlOverride w:ilvl="5"/>
-    <w:lvlOverride w:ilvl="6"/>
-    <w:lvlOverride w:ilvl="7"/>
-    <w:lvlOverride w:ilvl="8"/>
+    <w:abstractNumId w:val="15"/>
   </w:num>
   <w:num w:numId="16">
     <w:abstractNumId w:val="8"/>
   </w:num>
   <w:num w:numId="17">
     <w:abstractNumId w:val="11"/>
+  </w:num>
+  <w:num w:numId="18">
+    <w:abstractNumId w:val="13"/>
   </w:num>
 </w:numbering>
 </file>
@@ -6113,7 +7321,7 @@
     <w:lsdException w:name="Unresolved Mention" w:semiHidden="1" w:unhideWhenUsed="1"/>
     <w:lsdException w:name="Smart Link" w:semiHidden="1" w:unhideWhenUsed="1"/>
   </w:latentStyles>
-  <w:style w:type="paragraph" w:default="1" w:styleId="Normal">
+  <w:style w:type="paragraph" w:default="1" w:styleId="Standard">
     <w:name w:val="Normal"/>
     <w:qFormat/>
     <w:rsid w:val="006F4A19"/>
@@ -6121,14 +7329,14 @@
       <w:jc w:val="both"/>
     </w:pPr>
   </w:style>
-  <w:style w:type="paragraph" w:styleId="Heading1">
+  <w:style w:type="paragraph" w:styleId="berschrift1">
     <w:name w:val="heading 1"/>
-    <w:basedOn w:val="Normal"/>
-    <w:next w:val="Normal"/>
-    <w:link w:val="Heading1Char"/>
+    <w:basedOn w:val="Standard"/>
+    <w:next w:val="Standard"/>
+    <w:link w:val="berschrift1Zchn"/>
     <w:uiPriority w:val="9"/>
     <w:qFormat/>
-    <w:rsid w:val="00753BF6"/>
+    <w:rsid w:val="008B01BD"/>
     <w:pPr>
       <w:keepNext/>
       <w:keepLines/>
@@ -6145,11 +7353,11 @@
       <w:szCs w:val="32"/>
     </w:rPr>
   </w:style>
-  <w:style w:type="paragraph" w:styleId="Heading2">
+  <w:style w:type="paragraph" w:styleId="berschrift2">
     <w:name w:val="heading 2"/>
-    <w:basedOn w:val="Normal"/>
-    <w:next w:val="Normal"/>
-    <w:link w:val="Heading2Char"/>
+    <w:basedOn w:val="Standard"/>
+    <w:next w:val="Standard"/>
+    <w:link w:val="berschrift2Zchn"/>
     <w:uiPriority w:val="9"/>
     <w:unhideWhenUsed/>
     <w:qFormat/>
@@ -6170,12 +7378,13 @@
       <w:szCs w:val="26"/>
     </w:rPr>
   </w:style>
-  <w:style w:type="character" w:default="1" w:styleId="DefaultParagraphFont">
+  <w:style w:type="character" w:default="1" w:styleId="Absatz-Standardschriftart">
     <w:name w:val="Default Paragraph Font"/>
     <w:uiPriority w:val="1"/>
+    <w:semiHidden/>
     <w:unhideWhenUsed/>
   </w:style>
-  <w:style w:type="table" w:default="1" w:styleId="TableNormal">
+  <w:style w:type="table" w:default="1" w:styleId="NormaleTabelle">
     <w:name w:val="Normal Table"/>
     <w:uiPriority w:val="99"/>
     <w:semiHidden/>
@@ -6190,17 +7399,17 @@
       </w:tblCellMar>
     </w:tblPr>
   </w:style>
-  <w:style w:type="numbering" w:default="1" w:styleId="NoList">
+  <w:style w:type="numbering" w:default="1" w:styleId="KeineListe">
     <w:name w:val="No List"/>
     <w:uiPriority w:val="99"/>
     <w:semiHidden/>
     <w:unhideWhenUsed/>
   </w:style>
-  <w:style w:type="paragraph" w:styleId="Title">
+  <w:style w:type="paragraph" w:styleId="Titel">
     <w:name w:val="Title"/>
-    <w:basedOn w:val="Normal"/>
-    <w:next w:val="Normal"/>
-    <w:link w:val="TitleChar"/>
+    <w:basedOn w:val="Standard"/>
+    <w:next w:val="Standard"/>
+    <w:link w:val="TitelZchn"/>
     <w:uiPriority w:val="10"/>
     <w:qFormat/>
     <w:rsid w:val="00D42B58"/>
@@ -6216,10 +7425,10 @@
       <w:szCs w:val="56"/>
     </w:rPr>
   </w:style>
-  <w:style w:type="character" w:customStyle="1" w:styleId="TitleChar">
-    <w:name w:val="Title Char"/>
-    <w:basedOn w:val="DefaultParagraphFont"/>
-    <w:link w:val="Title"/>
+  <w:style w:type="character" w:customStyle="1" w:styleId="TitelZchn">
+    <w:name w:val="Titel Zchn"/>
+    <w:basedOn w:val="Absatz-Standardschriftart"/>
+    <w:link w:val="Titel"/>
     <w:uiPriority w:val="10"/>
     <w:rsid w:val="00D42B58"/>
     <w:rPr>
@@ -6230,10 +7439,10 @@
       <w:szCs w:val="56"/>
     </w:rPr>
   </w:style>
-  <w:style w:type="paragraph" w:styleId="Header">
+  <w:style w:type="paragraph" w:styleId="Kopfzeile">
     <w:name w:val="header"/>
-    <w:basedOn w:val="Normal"/>
-    <w:link w:val="HeaderChar"/>
+    <w:basedOn w:val="Standard"/>
+    <w:link w:val="KopfzeileZchn"/>
     <w:uiPriority w:val="99"/>
     <w:unhideWhenUsed/>
     <w:rsid w:val="00FC58C4"/>
@@ -6245,17 +7454,17 @@
       <w:spacing w:after="0" w:line="240" w:lineRule="auto"/>
     </w:pPr>
   </w:style>
-  <w:style w:type="character" w:customStyle="1" w:styleId="HeaderChar">
-    <w:name w:val="Header Char"/>
-    <w:basedOn w:val="DefaultParagraphFont"/>
-    <w:link w:val="Header"/>
+  <w:style w:type="character" w:customStyle="1" w:styleId="KopfzeileZchn">
+    <w:name w:val="Kopfzeile Zchn"/>
+    <w:basedOn w:val="Absatz-Standardschriftart"/>
+    <w:link w:val="Kopfzeile"/>
     <w:uiPriority w:val="99"/>
     <w:rsid w:val="00FC58C4"/>
   </w:style>
-  <w:style w:type="paragraph" w:styleId="Footer">
+  <w:style w:type="paragraph" w:styleId="Fuzeile">
     <w:name w:val="footer"/>
-    <w:basedOn w:val="Normal"/>
-    <w:link w:val="FooterChar"/>
+    <w:basedOn w:val="Standard"/>
+    <w:link w:val="FuzeileZchn"/>
     <w:uiPriority w:val="99"/>
     <w:unhideWhenUsed/>
     <w:rsid w:val="00FC58C4"/>
@@ -6267,19 +7476,19 @@
       <w:spacing w:after="0" w:line="240" w:lineRule="auto"/>
     </w:pPr>
   </w:style>
-  <w:style w:type="character" w:customStyle="1" w:styleId="FooterChar">
-    <w:name w:val="Footer Char"/>
-    <w:basedOn w:val="DefaultParagraphFont"/>
-    <w:link w:val="Footer"/>
+  <w:style w:type="character" w:customStyle="1" w:styleId="FuzeileZchn">
+    <w:name w:val="Fußzeile Zchn"/>
+    <w:basedOn w:val="Absatz-Standardschriftart"/>
+    <w:link w:val="Fuzeile"/>
     <w:uiPriority w:val="99"/>
     <w:rsid w:val="00FC58C4"/>
   </w:style>
-  <w:style w:type="character" w:customStyle="1" w:styleId="Heading1Char">
-    <w:name w:val="Heading 1 Char"/>
-    <w:basedOn w:val="DefaultParagraphFont"/>
-    <w:link w:val="Heading1"/>
+  <w:style w:type="character" w:customStyle="1" w:styleId="berschrift1Zchn">
+    <w:name w:val="Überschrift 1 Zchn"/>
+    <w:basedOn w:val="Absatz-Standardschriftart"/>
+    <w:link w:val="berschrift1"/>
     <w:uiPriority w:val="9"/>
-    <w:rsid w:val="00753BF6"/>
+    <w:rsid w:val="008B01BD"/>
     <w:rPr>
       <w:rFonts w:asciiTheme="majorHAnsi" w:eastAsiaTheme="majorEastAsia" w:hAnsiTheme="majorHAnsi" w:cstheme="majorBidi"/>
       <w:b/>
@@ -6287,10 +7496,10 @@
       <w:szCs w:val="32"/>
     </w:rPr>
   </w:style>
-  <w:style w:type="paragraph" w:styleId="TOCHeading">
+  <w:style w:type="paragraph" w:styleId="Inhaltsverzeichnisberschrift">
     <w:name w:val="TOC Heading"/>
-    <w:basedOn w:val="Heading1"/>
-    <w:next w:val="Normal"/>
+    <w:basedOn w:val="berschrift1"/>
+    <w:next w:val="Standard"/>
     <w:uiPriority w:val="39"/>
     <w:unhideWhenUsed/>
     <w:qFormat/>
@@ -6302,10 +7511,10 @@
       <w:lang w:eastAsia="de-DE"/>
     </w:rPr>
   </w:style>
-  <w:style w:type="character" w:customStyle="1" w:styleId="Heading2Char">
-    <w:name w:val="Heading 2 Char"/>
-    <w:basedOn w:val="DefaultParagraphFont"/>
-    <w:link w:val="Heading2"/>
+  <w:style w:type="character" w:customStyle="1" w:styleId="berschrift2Zchn">
+    <w:name w:val="Überschrift 2 Zchn"/>
+    <w:basedOn w:val="Absatz-Standardschriftart"/>
+    <w:link w:val="berschrift2"/>
     <w:uiPriority w:val="9"/>
     <w:rsid w:val="00E045EF"/>
     <w:rPr>
@@ -6315,10 +7524,10 @@
       <w:szCs w:val="26"/>
     </w:rPr>
   </w:style>
-  <w:style w:type="paragraph" w:styleId="Caption">
+  <w:style w:type="paragraph" w:styleId="Beschriftung">
     <w:name w:val="caption"/>
-    <w:basedOn w:val="Normal"/>
-    <w:next w:val="Normal"/>
+    <w:basedOn w:val="Standard"/>
+    <w:next w:val="Standard"/>
     <w:uiPriority w:val="35"/>
     <w:unhideWhenUsed/>
     <w:qFormat/>
@@ -6333,10 +7542,10 @@
       <w:szCs w:val="18"/>
     </w:rPr>
   </w:style>
-  <w:style w:type="paragraph" w:styleId="FootnoteText">
+  <w:style w:type="paragraph" w:styleId="Funotentext">
     <w:name w:val="footnote text"/>
-    <w:basedOn w:val="Normal"/>
-    <w:link w:val="FootnoteTextChar"/>
+    <w:basedOn w:val="Standard"/>
+    <w:link w:val="FunotentextZchn"/>
     <w:uiPriority w:val="99"/>
     <w:semiHidden/>
     <w:unhideWhenUsed/>
@@ -6349,10 +7558,10 @@
       <w:szCs w:val="20"/>
     </w:rPr>
   </w:style>
-  <w:style w:type="character" w:customStyle="1" w:styleId="FootnoteTextChar">
-    <w:name w:val="Footnote Text Char"/>
-    <w:basedOn w:val="DefaultParagraphFont"/>
-    <w:link w:val="FootnoteText"/>
+  <w:style w:type="character" w:customStyle="1" w:styleId="FunotentextZchn">
+    <w:name w:val="Fußnotentext Zchn"/>
+    <w:basedOn w:val="Absatz-Standardschriftart"/>
+    <w:link w:val="Funotentext"/>
     <w:uiPriority w:val="99"/>
     <w:semiHidden/>
     <w:rsid w:val="00341A91"/>
@@ -6361,9 +7570,9 @@
       <w:szCs w:val="20"/>
     </w:rPr>
   </w:style>
-  <w:style w:type="character" w:styleId="FootnoteReference">
+  <w:style w:type="character" w:styleId="Funotenzeichen">
     <w:name w:val="footnote reference"/>
-    <w:basedOn w:val="DefaultParagraphFont"/>
+    <w:basedOn w:val="Absatz-Standardschriftart"/>
     <w:uiPriority w:val="99"/>
     <w:semiHidden/>
     <w:unhideWhenUsed/>
@@ -6374,7 +7583,7 @@
   </w:style>
   <w:style w:type="character" w:styleId="Hyperlink">
     <w:name w:val="Hyperlink"/>
-    <w:basedOn w:val="DefaultParagraphFont"/>
+    <w:basedOn w:val="Absatz-Standardschriftart"/>
     <w:uiPriority w:val="99"/>
     <w:unhideWhenUsed/>
     <w:rsid w:val="00341A91"/>
@@ -6383,9 +7592,9 @@
       <w:u w:val="single"/>
     </w:rPr>
   </w:style>
-  <w:style w:type="character" w:styleId="UnresolvedMention">
+  <w:style w:type="character" w:styleId="NichtaufgelsteErwhnung">
     <w:name w:val="Unresolved Mention"/>
-    <w:basedOn w:val="DefaultParagraphFont"/>
+    <w:basedOn w:val="Absatz-Standardschriftart"/>
     <w:uiPriority w:val="99"/>
     <w:semiHidden/>
     <w:unhideWhenUsed/>
@@ -6395,9 +7604,9 @@
       <w:shd w:val="clear" w:color="auto" w:fill="E1DFDD"/>
     </w:rPr>
   </w:style>
-  <w:style w:type="character" w:styleId="PlaceholderText">
+  <w:style w:type="character" w:styleId="Platzhaltertext">
     <w:name w:val="Placeholder Text"/>
-    <w:basedOn w:val="DefaultParagraphFont"/>
+    <w:basedOn w:val="Absatz-Standardschriftart"/>
     <w:uiPriority w:val="99"/>
     <w:semiHidden/>
     <w:rsid w:val="009A0FD9"/>
@@ -6405,9 +7614,9 @@
       <w:color w:val="808080"/>
     </w:rPr>
   </w:style>
-  <w:style w:type="paragraph" w:styleId="ListParagraph">
+  <w:style w:type="paragraph" w:styleId="Listenabsatz">
     <w:name w:val="List Paragraph"/>
-    <w:basedOn w:val="Normal"/>
+    <w:basedOn w:val="Standard"/>
     <w:uiPriority w:val="34"/>
     <w:qFormat/>
     <w:rsid w:val="009204D3"/>
@@ -6416,9 +7625,9 @@
       <w:contextualSpacing/>
     </w:pPr>
   </w:style>
-  <w:style w:type="table" w:styleId="TableGrid">
+  <w:style w:type="table" w:styleId="Tabellenraster">
     <w:name w:val="Table Grid"/>
-    <w:basedOn w:val="TableNormal"/>
+    <w:basedOn w:val="NormaleTabelle"/>
     <w:uiPriority w:val="39"/>
     <w:rsid w:val="00887811"/>
     <w:pPr>
@@ -6435,9 +7644,9 @@
       </w:tblBorders>
     </w:tblPr>
   </w:style>
-  <w:style w:type="table" w:styleId="GridTable4">
+  <w:style w:type="table" w:styleId="Gitternetztabelle4">
     <w:name w:val="Grid Table 4"/>
-    <w:basedOn w:val="TableNormal"/>
+    <w:basedOn w:val="NormaleTabelle"/>
     <w:uiPriority w:val="49"/>
     <w:rsid w:val="003B1EF9"/>
     <w:pPr>
@@ -6511,17 +7720,17 @@
       </w:tcPr>
     </w:tblStylePr>
   </w:style>
-  <w:style w:type="paragraph" w:styleId="Bibliography">
+  <w:style w:type="paragraph" w:styleId="Literaturverzeichnis">
     <w:name w:val="Bibliography"/>
-    <w:basedOn w:val="Normal"/>
-    <w:next w:val="Normal"/>
+    <w:basedOn w:val="Standard"/>
+    <w:next w:val="Standard"/>
     <w:uiPriority w:val="37"/>
     <w:unhideWhenUsed/>
     <w:rsid w:val="005A6218"/>
   </w:style>
-  <w:style w:type="character" w:styleId="FollowedHyperlink">
+  <w:style w:type="character" w:styleId="BesuchterLink">
     <w:name w:val="FollowedHyperlink"/>
-    <w:basedOn w:val="DefaultParagraphFont"/>
+    <w:basedOn w:val="Absatz-Standardschriftart"/>
     <w:uiPriority w:val="99"/>
     <w:semiHidden/>
     <w:unhideWhenUsed/>
@@ -6531,10 +7740,10 @@
       <w:u w:val="single"/>
     </w:rPr>
   </w:style>
-  <w:style w:type="paragraph" w:styleId="TOC1">
+  <w:style w:type="paragraph" w:styleId="Verzeichnis1">
     <w:name w:val="toc 1"/>
-    <w:basedOn w:val="Normal"/>
-    <w:next w:val="Normal"/>
+    <w:basedOn w:val="Standard"/>
+    <w:next w:val="Standard"/>
     <w:autoRedefine/>
     <w:uiPriority w:val="39"/>
     <w:unhideWhenUsed/>
@@ -6543,10 +7752,10 @@
       <w:spacing w:after="100"/>
     </w:pPr>
   </w:style>
-  <w:style w:type="paragraph" w:styleId="TOC2">
+  <w:style w:type="paragraph" w:styleId="Verzeichnis2">
     <w:name w:val="toc 2"/>
-    <w:basedOn w:val="Normal"/>
-    <w:next w:val="Normal"/>
+    <w:basedOn w:val="Standard"/>
+    <w:next w:val="Standard"/>
     <w:autoRedefine/>
     <w:uiPriority w:val="39"/>
     <w:unhideWhenUsed/>
@@ -6561,10 +7770,10 @@
       <w:lang w:val="en-US"/>
     </w:rPr>
   </w:style>
-  <w:style w:type="paragraph" w:styleId="TOC3">
+  <w:style w:type="paragraph" w:styleId="Verzeichnis3">
     <w:name w:val="toc 3"/>
-    <w:basedOn w:val="Normal"/>
-    <w:next w:val="Normal"/>
+    <w:basedOn w:val="Standard"/>
+    <w:next w:val="Standard"/>
     <w:autoRedefine/>
     <w:uiPriority w:val="39"/>
     <w:unhideWhenUsed/>

</xml_diff>